<commit_message>
J'ai rajouter mon planning de la semaine
</commit_message>
<xml_diff>
--- a/P1_01_Planning.docx
+++ b/P1_01_Planning.docx
@@ -84,6 +84,15 @@
     <w:p>
       <w:pPr>
         <w:pStyle w:val="Paragraphedeliste"/>
+        <w:rPr>
+          <w:sz w:val="24"/>
+          <w:szCs w:val="24"/>
+        </w:rPr>
+      </w:pPr>
+    </w:p>
+    <w:p>
+      <w:pPr>
+        <w:pStyle w:val="Paragraphedeliste"/>
         <w:numPr>
           <w:ilvl w:val="0"/>
           <w:numId w:val="1"/>
@@ -129,6 +138,16 @@
     <w:p>
       <w:pPr>
         <w:pStyle w:val="Paragraphedeliste"/>
+        <w:rPr>
+          <w:sz w:val="24"/>
+          <w:szCs w:val="24"/>
+        </w:rPr>
+      </w:pPr>
+    </w:p>
+    <w:p>
+      <w:pPr>
+        <w:pStyle w:val="Paragraphedeliste"/>
+        <w:ind w:left="284"/>
         <w:rPr>
           <w:sz w:val="24"/>
           <w:szCs w:val="24"/>
@@ -193,8 +212,1492 @@
         </w:rPr>
       </w:pPr>
     </w:p>
+    <w:p>
+      <w:pPr>
+        <w:pStyle w:val="Paragraphedeliste"/>
+        <w:rPr>
+          <w:sz w:val="24"/>
+          <w:szCs w:val="24"/>
+        </w:rPr>
+      </w:pPr>
+    </w:p>
+    <w:p>
+      <w:pPr>
+        <w:pStyle w:val="Paragraphedeliste"/>
+        <w:rPr>
+          <w:sz w:val="24"/>
+          <w:szCs w:val="24"/>
+        </w:rPr>
+      </w:pPr>
+    </w:p>
+    <w:p>
+      <w:pPr>
+        <w:pStyle w:val="Paragraphedeliste"/>
+        <w:rPr>
+          <w:sz w:val="24"/>
+          <w:szCs w:val="24"/>
+        </w:rPr>
+      </w:pPr>
+    </w:p>
+    <w:p>
+      <w:pPr>
+        <w:pStyle w:val="Paragraphedeliste"/>
+        <w:rPr>
+          <w:sz w:val="24"/>
+          <w:szCs w:val="24"/>
+        </w:rPr>
+      </w:pPr>
+    </w:p>
+    <w:p>
+      <w:pPr>
+        <w:pStyle w:val="Paragraphedeliste"/>
+        <w:rPr>
+          <w:sz w:val="24"/>
+          <w:szCs w:val="24"/>
+        </w:rPr>
+      </w:pPr>
+    </w:p>
+    <w:p>
+      <w:pPr>
+        <w:pStyle w:val="Paragraphedeliste"/>
+        <w:rPr>
+          <w:sz w:val="24"/>
+          <w:szCs w:val="24"/>
+        </w:rPr>
+      </w:pPr>
+    </w:p>
+    <w:p>
+      <w:pPr>
+        <w:pStyle w:val="Paragraphedeliste"/>
+        <w:rPr>
+          <w:sz w:val="24"/>
+          <w:szCs w:val="24"/>
+        </w:rPr>
+      </w:pPr>
+    </w:p>
+    <w:p>
+      <w:pPr>
+        <w:pStyle w:val="Paragraphedeliste"/>
+        <w:rPr>
+          <w:sz w:val="24"/>
+          <w:szCs w:val="24"/>
+        </w:rPr>
+      </w:pPr>
+    </w:p>
+    <w:p>
+      <w:pPr>
+        <w:pStyle w:val="Paragraphedeliste"/>
+        <w:rPr>
+          <w:sz w:val="24"/>
+          <w:szCs w:val="24"/>
+        </w:rPr>
+      </w:pPr>
+    </w:p>
+    <w:p>
+      <w:pPr>
+        <w:pStyle w:val="Paragraphedeliste"/>
+        <w:rPr>
+          <w:sz w:val="24"/>
+          <w:szCs w:val="24"/>
+        </w:rPr>
+      </w:pPr>
+    </w:p>
+    <w:p>
+      <w:pPr>
+        <w:pStyle w:val="Paragraphedeliste"/>
+        <w:rPr>
+          <w:sz w:val="24"/>
+          <w:szCs w:val="24"/>
+        </w:rPr>
+      </w:pPr>
+    </w:p>
+    <w:p>
+      <w:pPr>
+        <w:pStyle w:val="Paragraphedeliste"/>
+        <w:rPr>
+          <w:sz w:val="24"/>
+          <w:szCs w:val="24"/>
+        </w:rPr>
+      </w:pPr>
+    </w:p>
+    <w:p>
+      <w:pPr>
+        <w:pStyle w:val="Paragraphedeliste"/>
+        <w:rPr>
+          <w:sz w:val="24"/>
+          <w:szCs w:val="24"/>
+        </w:rPr>
+      </w:pPr>
+    </w:p>
+    <w:p>
+      <w:pPr>
+        <w:pStyle w:val="Paragraphedeliste"/>
+        <w:rPr>
+          <w:sz w:val="24"/>
+          <w:szCs w:val="24"/>
+        </w:rPr>
+      </w:pPr>
+    </w:p>
+    <w:p>
+      <w:pPr>
+        <w:pStyle w:val="Paragraphedeliste"/>
+        <w:rPr>
+          <w:sz w:val="24"/>
+          <w:szCs w:val="24"/>
+        </w:rPr>
+      </w:pPr>
+    </w:p>
+    <w:p>
+      <w:pPr>
+        <w:pStyle w:val="Paragraphedeliste"/>
+        <w:rPr>
+          <w:sz w:val="24"/>
+          <w:szCs w:val="24"/>
+        </w:rPr>
+      </w:pPr>
+    </w:p>
+    <w:p>
+      <w:pPr>
+        <w:pStyle w:val="Paragraphedeliste"/>
+        <w:rPr>
+          <w:sz w:val="24"/>
+          <w:szCs w:val="24"/>
+        </w:rPr>
+      </w:pPr>
+    </w:p>
+    <w:p>
+      <w:pPr>
+        <w:pStyle w:val="Paragraphedeliste"/>
+        <w:rPr>
+          <w:sz w:val="24"/>
+          <w:szCs w:val="24"/>
+        </w:rPr>
+      </w:pPr>
+    </w:p>
+    <w:p>
+      <w:pPr>
+        <w:pStyle w:val="Paragraphedeliste"/>
+        <w:rPr>
+          <w:sz w:val="24"/>
+          <w:szCs w:val="24"/>
+        </w:rPr>
+      </w:pPr>
+    </w:p>
+    <w:p>
+      <w:pPr>
+        <w:pStyle w:val="Paragraphedeliste"/>
+        <w:rPr>
+          <w:sz w:val="24"/>
+          <w:szCs w:val="24"/>
+        </w:rPr>
+      </w:pPr>
+    </w:p>
+    <w:p>
+      <w:pPr>
+        <w:pStyle w:val="Paragraphedeliste"/>
+        <w:rPr>
+          <w:sz w:val="24"/>
+          <w:szCs w:val="24"/>
+        </w:rPr>
+      </w:pPr>
+    </w:p>
+    <w:p>
+      <w:pPr>
+        <w:pStyle w:val="Paragraphedeliste"/>
+        <w:rPr>
+          <w:sz w:val="24"/>
+          <w:szCs w:val="24"/>
+        </w:rPr>
+        <w:sectPr>
+          <w:pgSz w:w="11906" w:h="16838"/>
+          <w:pgMar w:top="1418" w:right="1418" w:bottom="1418" w:left="1418" w:header="709" w:footer="709" w:gutter="0"/>
+          <w:cols w:space="708"/>
+          <w:docGrid w:linePitch="360"/>
+        </w:sectPr>
+      </w:pPr>
+    </w:p>
+    <w:p>
+      <w:pPr>
+        <w:pStyle w:val="Paragraphedeliste"/>
+        <w:rPr>
+          <w:sz w:val="24"/>
+          <w:szCs w:val="24"/>
+        </w:rPr>
+      </w:pPr>
+    </w:p>
+    <w:p>
+      <w:pPr>
+        <w:jc w:val="center"/>
+        <w:rPr>
+          <w:b/>
+          <w:bCs/>
+          <w:sz w:val="28"/>
+          <w:szCs w:val="28"/>
+        </w:rPr>
+      </w:pPr>
+      <w:r>
+        <w:rPr>
+          <w:b/>
+          <w:bCs/>
+          <w:sz w:val="28"/>
+          <w:szCs w:val="28"/>
+        </w:rPr>
+        <w:t xml:space="preserve">Mon organisation pour la </w:t>
+      </w:r>
+      <w:r>
+        <w:rPr>
+          <w:b/>
+          <w:bCs/>
+          <w:sz w:val="28"/>
+          <w:szCs w:val="28"/>
+        </w:rPr>
+        <w:t>période</w:t>
+      </w:r>
+      <w:r>
+        <w:rPr>
+          <w:b/>
+          <w:bCs/>
+          <w:sz w:val="28"/>
+          <w:szCs w:val="28"/>
+        </w:rPr>
+        <w:t xml:space="preserve"> du 08/06/2021 au 1</w:t>
+      </w:r>
+      <w:r>
+        <w:rPr>
+          <w:b/>
+          <w:bCs/>
+          <w:sz w:val="28"/>
+          <w:szCs w:val="28"/>
+        </w:rPr>
+        <w:t>6</w:t>
+      </w:r>
+      <w:r>
+        <w:rPr>
+          <w:b/>
+          <w:bCs/>
+          <w:sz w:val="28"/>
+          <w:szCs w:val="28"/>
+        </w:rPr>
+        <w:t>/06/2021 :</w:t>
+      </w:r>
+    </w:p>
+    <w:p>
+      <w:pPr>
+        <w:pStyle w:val="Paragraphedeliste"/>
+        <w:rPr>
+          <w:sz w:val="24"/>
+          <w:szCs w:val="24"/>
+        </w:rPr>
+      </w:pPr>
+    </w:p>
+    <w:tbl>
+      <w:tblPr>
+        <w:tblStyle w:val="Grilledutableau"/>
+        <w:tblW w:w="12623" w:type="dxa"/>
+        <w:jc w:val="center"/>
+        <w:tblLook w:val="04A0" w:firstRow="1" w:lastRow="0" w:firstColumn="1" w:lastColumn="0" w:noHBand="0" w:noVBand="1"/>
+      </w:tblPr>
+      <w:tblGrid>
+        <w:gridCol w:w="1181"/>
+        <w:gridCol w:w="61"/>
+        <w:gridCol w:w="1520"/>
+        <w:gridCol w:w="1220"/>
+        <w:gridCol w:w="1290"/>
+        <w:gridCol w:w="1205"/>
+        <w:gridCol w:w="1300"/>
+        <w:gridCol w:w="1219"/>
+        <w:gridCol w:w="1375"/>
+        <w:gridCol w:w="1109"/>
+        <w:gridCol w:w="1143"/>
+      </w:tblGrid>
+      <w:tr>
+        <w:trPr>
+          <w:trHeight w:val="170"/>
+          <w:jc w:val="center"/>
+        </w:trPr>
+        <w:tc>
+          <w:tcPr>
+            <w:tcW w:w="1184" w:type="dxa"/>
+          </w:tcPr>
+          <w:p>
+            <w:pPr>
+              <w:pStyle w:val="Paragraphedeliste"/>
+              <w:ind w:left="0"/>
+              <w:rPr>
+                <w:sz w:val="24"/>
+                <w:szCs w:val="24"/>
+              </w:rPr>
+            </w:pPr>
+          </w:p>
+        </w:tc>
+        <w:tc>
+          <w:tcPr>
+            <w:tcW w:w="1605" w:type="dxa"/>
+            <w:gridSpan w:val="2"/>
+            <w:shd w:val="clear" w:color="auto" w:fill="FFD966" w:themeFill="accent4" w:themeFillTint="99"/>
+          </w:tcPr>
+          <w:p>
+            <w:pPr>
+              <w:pStyle w:val="Paragraphedeliste"/>
+              <w:ind w:left="0"/>
+              <w:jc w:val="center"/>
+              <w:rPr>
+                <w:b/>
+                <w:bCs/>
+                <w:sz w:val="24"/>
+                <w:szCs w:val="24"/>
+              </w:rPr>
+            </w:pPr>
+            <w:r>
+              <w:rPr>
+                <w:b/>
+                <w:bCs/>
+                <w:sz w:val="24"/>
+                <w:szCs w:val="24"/>
+              </w:rPr>
+              <w:t>Mardi</w:t>
+            </w:r>
+          </w:p>
+        </w:tc>
+        <w:tc>
+          <w:tcPr>
+            <w:tcW w:w="1241" w:type="dxa"/>
+            <w:shd w:val="clear" w:color="auto" w:fill="FFD966" w:themeFill="accent4" w:themeFillTint="99"/>
+          </w:tcPr>
+          <w:p>
+            <w:pPr>
+              <w:pStyle w:val="Paragraphedeliste"/>
+              <w:ind w:left="0"/>
+              <w:jc w:val="center"/>
+              <w:rPr>
+                <w:b/>
+                <w:bCs/>
+                <w:sz w:val="24"/>
+                <w:szCs w:val="24"/>
+              </w:rPr>
+            </w:pPr>
+            <w:r>
+              <w:rPr>
+                <w:b/>
+                <w:bCs/>
+                <w:sz w:val="24"/>
+                <w:szCs w:val="24"/>
+              </w:rPr>
+              <w:t>Mercredi</w:t>
+            </w:r>
+          </w:p>
+        </w:tc>
+        <w:tc>
+          <w:tcPr>
+            <w:tcW w:w="1304" w:type="dxa"/>
+            <w:shd w:val="clear" w:color="auto" w:fill="FFD966" w:themeFill="accent4" w:themeFillTint="99"/>
+          </w:tcPr>
+          <w:p>
+            <w:pPr>
+              <w:pStyle w:val="Paragraphedeliste"/>
+              <w:ind w:left="0"/>
+              <w:jc w:val="center"/>
+              <w:rPr>
+                <w:b/>
+                <w:bCs/>
+                <w:sz w:val="24"/>
+                <w:szCs w:val="24"/>
+              </w:rPr>
+            </w:pPr>
+            <w:r>
+              <w:rPr>
+                <w:b/>
+                <w:bCs/>
+                <w:sz w:val="24"/>
+                <w:szCs w:val="24"/>
+              </w:rPr>
+              <w:t>Jeudi</w:t>
+            </w:r>
+          </w:p>
+        </w:tc>
+        <w:tc>
+          <w:tcPr>
+            <w:tcW w:w="1222" w:type="dxa"/>
+            <w:shd w:val="clear" w:color="auto" w:fill="FFD966" w:themeFill="accent4" w:themeFillTint="99"/>
+          </w:tcPr>
+          <w:p>
+            <w:pPr>
+              <w:pStyle w:val="Paragraphedeliste"/>
+              <w:ind w:left="0"/>
+              <w:jc w:val="center"/>
+              <w:rPr>
+                <w:b/>
+                <w:bCs/>
+                <w:sz w:val="24"/>
+                <w:szCs w:val="24"/>
+              </w:rPr>
+            </w:pPr>
+            <w:r>
+              <w:rPr>
+                <w:b/>
+                <w:bCs/>
+                <w:sz w:val="24"/>
+                <w:szCs w:val="24"/>
+              </w:rPr>
+              <w:t>Vendredi</w:t>
+            </w:r>
+          </w:p>
+        </w:tc>
+        <w:tc>
+          <w:tcPr>
+            <w:tcW w:w="1377" w:type="dxa"/>
+            <w:shd w:val="clear" w:color="auto" w:fill="FFD966" w:themeFill="accent4" w:themeFillTint="99"/>
+          </w:tcPr>
+          <w:p>
+            <w:pPr>
+              <w:pStyle w:val="Paragraphedeliste"/>
+              <w:ind w:left="0"/>
+              <w:jc w:val="center"/>
+              <w:rPr>
+                <w:b/>
+                <w:bCs/>
+                <w:sz w:val="24"/>
+                <w:szCs w:val="24"/>
+              </w:rPr>
+            </w:pPr>
+            <w:r>
+              <w:rPr>
+                <w:b/>
+                <w:bCs/>
+                <w:sz w:val="24"/>
+                <w:szCs w:val="24"/>
+              </w:rPr>
+              <w:t>Samedi</w:t>
+            </w:r>
+          </w:p>
+        </w:tc>
+        <w:tc>
+          <w:tcPr>
+            <w:tcW w:w="985" w:type="dxa"/>
+            <w:shd w:val="clear" w:color="auto" w:fill="FFD966" w:themeFill="accent4" w:themeFillTint="99"/>
+          </w:tcPr>
+          <w:p>
+            <w:pPr>
+              <w:pStyle w:val="Paragraphedeliste"/>
+              <w:ind w:left="0"/>
+              <w:jc w:val="center"/>
+              <w:rPr>
+                <w:b/>
+                <w:bCs/>
+                <w:sz w:val="24"/>
+                <w:szCs w:val="24"/>
+              </w:rPr>
+            </w:pPr>
+            <w:r>
+              <w:rPr>
+                <w:b/>
+                <w:bCs/>
+                <w:sz w:val="24"/>
+                <w:szCs w:val="24"/>
+              </w:rPr>
+              <w:t>Dimanche</w:t>
+            </w:r>
+          </w:p>
+        </w:tc>
+        <w:tc>
+          <w:tcPr>
+            <w:tcW w:w="1434" w:type="dxa"/>
+            <w:shd w:val="clear" w:color="auto" w:fill="FFD966" w:themeFill="accent4" w:themeFillTint="99"/>
+          </w:tcPr>
+          <w:p>
+            <w:pPr>
+              <w:pStyle w:val="Paragraphedeliste"/>
+              <w:ind w:left="0"/>
+              <w:jc w:val="center"/>
+              <w:rPr>
+                <w:b/>
+                <w:bCs/>
+                <w:sz w:val="24"/>
+                <w:szCs w:val="24"/>
+              </w:rPr>
+            </w:pPr>
+            <w:r>
+              <w:rPr>
+                <w:b/>
+                <w:bCs/>
+                <w:sz w:val="24"/>
+                <w:szCs w:val="24"/>
+              </w:rPr>
+              <w:t>Lundi</w:t>
+            </w:r>
+          </w:p>
+        </w:tc>
+        <w:tc>
+          <w:tcPr>
+            <w:tcW w:w="1125" w:type="dxa"/>
+            <w:shd w:val="clear" w:color="auto" w:fill="FFD966" w:themeFill="accent4" w:themeFillTint="99"/>
+          </w:tcPr>
+          <w:p>
+            <w:pPr>
+              <w:pStyle w:val="Paragraphedeliste"/>
+              <w:ind w:left="0"/>
+              <w:jc w:val="center"/>
+              <w:rPr>
+                <w:b/>
+                <w:bCs/>
+                <w:sz w:val="24"/>
+                <w:szCs w:val="24"/>
+              </w:rPr>
+            </w:pPr>
+            <w:r>
+              <w:rPr>
+                <w:b/>
+                <w:bCs/>
+                <w:sz w:val="24"/>
+                <w:szCs w:val="24"/>
+              </w:rPr>
+              <w:t>Mardi</w:t>
+            </w:r>
+          </w:p>
+        </w:tc>
+        <w:tc>
+          <w:tcPr>
+            <w:tcW w:w="1146" w:type="dxa"/>
+            <w:shd w:val="clear" w:color="auto" w:fill="FFD966" w:themeFill="accent4" w:themeFillTint="99"/>
+          </w:tcPr>
+          <w:p>
+            <w:pPr>
+              <w:pStyle w:val="Paragraphedeliste"/>
+              <w:ind w:left="0"/>
+              <w:jc w:val="center"/>
+              <w:rPr>
+                <w:b/>
+                <w:bCs/>
+                <w:sz w:val="24"/>
+                <w:szCs w:val="24"/>
+              </w:rPr>
+            </w:pPr>
+            <w:r>
+              <w:rPr>
+                <w:b/>
+                <w:bCs/>
+                <w:sz w:val="24"/>
+                <w:szCs w:val="24"/>
+              </w:rPr>
+              <w:t>Mercredi</w:t>
+            </w:r>
+          </w:p>
+        </w:tc>
+      </w:tr>
+      <w:tr>
+        <w:trPr>
+          <w:trHeight w:val="170"/>
+          <w:jc w:val="center"/>
+        </w:trPr>
+        <w:tc>
+          <w:tcPr>
+            <w:tcW w:w="1252" w:type="dxa"/>
+            <w:gridSpan w:val="2"/>
+            <w:shd w:val="clear" w:color="auto" w:fill="FFD966" w:themeFill="accent4" w:themeFillTint="99"/>
+          </w:tcPr>
+          <w:p>
+            <w:pPr>
+              <w:pStyle w:val="Paragraphedeliste"/>
+              <w:ind w:left="0"/>
+              <w:rPr>
+                <w:b/>
+                <w:bCs/>
+                <w:sz w:val="24"/>
+                <w:szCs w:val="24"/>
+              </w:rPr>
+            </w:pPr>
+            <w:r>
+              <w:rPr>
+                <w:b/>
+                <w:bCs/>
+                <w:sz w:val="24"/>
+                <w:szCs w:val="24"/>
+              </w:rPr>
+              <w:t xml:space="preserve">9h </w:t>
+            </w:r>
+            <w:r>
+              <w:rPr>
+                <w:b/>
+                <w:bCs/>
+                <w:sz w:val="24"/>
+                <w:szCs w:val="24"/>
+              </w:rPr>
+              <w:sym w:font="Wingdings" w:char="F0E0"/>
+            </w:r>
+            <w:r>
+              <w:rPr>
+                <w:b/>
+                <w:bCs/>
+                <w:sz w:val="24"/>
+                <w:szCs w:val="24"/>
+              </w:rPr>
+              <w:t>11h</w:t>
+            </w:r>
+          </w:p>
+        </w:tc>
+        <w:tc>
+          <w:tcPr>
+            <w:tcW w:w="1537" w:type="dxa"/>
+          </w:tcPr>
+          <w:p>
+            <w:pPr>
+              <w:pStyle w:val="Paragraphedeliste"/>
+              <w:ind w:left="0"/>
+              <w:rPr>
+                <w:sz w:val="18"/>
+                <w:szCs w:val="18"/>
+              </w:rPr>
+            </w:pPr>
+          </w:p>
+        </w:tc>
+        <w:tc>
+          <w:tcPr>
+            <w:tcW w:w="1241" w:type="dxa"/>
+          </w:tcPr>
+          <w:p>
+            <w:pPr>
+              <w:pStyle w:val="Paragraphedeliste"/>
+              <w:ind w:left="0"/>
+              <w:rPr>
+                <w:sz w:val="18"/>
+                <w:szCs w:val="18"/>
+              </w:rPr>
+            </w:pPr>
+            <w:r>
+              <w:rPr>
+                <w:sz w:val="18"/>
+                <w:szCs w:val="18"/>
+              </w:rPr>
+              <w:t>Commencer Projet 1- Cours</w:t>
+            </w:r>
+          </w:p>
+        </w:tc>
+        <w:tc>
+          <w:tcPr>
+            <w:tcW w:w="1304" w:type="dxa"/>
+          </w:tcPr>
+          <w:p>
+            <w:pPr>
+              <w:pStyle w:val="Paragraphedeliste"/>
+              <w:ind w:left="0"/>
+              <w:rPr>
+                <w:sz w:val="18"/>
+                <w:szCs w:val="18"/>
+              </w:rPr>
+            </w:pPr>
+            <w:r>
+              <w:rPr>
+                <w:sz w:val="18"/>
+                <w:szCs w:val="18"/>
+              </w:rPr>
+              <w:t>Préparer mon planning de formation</w:t>
+            </w:r>
+          </w:p>
+        </w:tc>
+        <w:tc>
+          <w:tcPr>
+            <w:tcW w:w="1222" w:type="dxa"/>
+          </w:tcPr>
+          <w:p>
+            <w:pPr>
+              <w:pStyle w:val="Paragraphedeliste"/>
+              <w:ind w:left="0"/>
+              <w:rPr>
+                <w:sz w:val="18"/>
+                <w:szCs w:val="18"/>
+              </w:rPr>
+            </w:pPr>
+            <w:r>
+              <w:rPr>
+                <w:sz w:val="18"/>
+                <w:szCs w:val="18"/>
+              </w:rPr>
+              <w:t>Commencer Projet N°2- cour-1 (Python)</w:t>
+            </w:r>
+          </w:p>
+        </w:tc>
+        <w:tc>
+          <w:tcPr>
+            <w:tcW w:w="1377" w:type="dxa"/>
+            <w:vMerge w:val="restart"/>
+            <w:vAlign w:val="center"/>
+          </w:tcPr>
+          <w:p>
+            <w:pPr>
+              <w:pStyle w:val="Paragraphedeliste"/>
+              <w:ind w:left="0"/>
+              <w:jc w:val="center"/>
+            </w:pPr>
+            <w:r>
+              <w:t>OFF</w:t>
+            </w:r>
+          </w:p>
+        </w:tc>
+        <w:tc>
+          <w:tcPr>
+            <w:tcW w:w="985" w:type="dxa"/>
+            <w:vMerge w:val="restart"/>
+            <w:vAlign w:val="center"/>
+          </w:tcPr>
+          <w:p>
+            <w:pPr>
+              <w:pStyle w:val="Paragraphedeliste"/>
+              <w:ind w:left="0"/>
+              <w:jc w:val="center"/>
+            </w:pPr>
+            <w:r>
+              <w:t>OFF</w:t>
+            </w:r>
+          </w:p>
+        </w:tc>
+        <w:tc>
+          <w:tcPr>
+            <w:tcW w:w="1434" w:type="dxa"/>
+          </w:tcPr>
+          <w:p>
+            <w:pPr>
+              <w:pStyle w:val="Paragraphedeliste"/>
+              <w:ind w:left="0"/>
+              <w:rPr>
+                <w:sz w:val="18"/>
+                <w:szCs w:val="18"/>
+              </w:rPr>
+            </w:pPr>
+            <w:r>
+              <w:rPr>
+                <w:sz w:val="18"/>
+                <w:szCs w:val="18"/>
+              </w:rPr>
+              <w:t>Cour-2/ essayer quelques commandes Python</w:t>
+            </w:r>
+          </w:p>
+        </w:tc>
+        <w:tc>
+          <w:tcPr>
+            <w:tcW w:w="1125" w:type="dxa"/>
+          </w:tcPr>
+          <w:p>
+            <w:pPr>
+              <w:pStyle w:val="Paragraphedeliste"/>
+              <w:ind w:left="0"/>
+              <w:rPr>
+                <w:sz w:val="18"/>
+                <w:szCs w:val="18"/>
+              </w:rPr>
+            </w:pPr>
+            <w:r>
+              <w:rPr>
+                <w:sz w:val="18"/>
+                <w:szCs w:val="18"/>
+              </w:rPr>
+              <w:t xml:space="preserve">Cours-2/ la librairie </w:t>
+            </w:r>
+            <w:proofErr w:type="spellStart"/>
+            <w:r>
+              <w:rPr>
+                <w:sz w:val="18"/>
+                <w:szCs w:val="18"/>
+              </w:rPr>
+              <w:t>Matplotlib</w:t>
+            </w:r>
+            <w:proofErr w:type="spellEnd"/>
+          </w:p>
+        </w:tc>
+        <w:tc>
+          <w:tcPr>
+            <w:tcW w:w="1146" w:type="dxa"/>
+          </w:tcPr>
+          <w:p>
+            <w:pPr>
+              <w:pStyle w:val="Paragraphedeliste"/>
+              <w:ind w:left="0"/>
+              <w:rPr>
+                <w:sz w:val="18"/>
+                <w:szCs w:val="18"/>
+              </w:rPr>
+            </w:pPr>
+            <w:r>
+              <w:rPr>
+                <w:sz w:val="18"/>
+                <w:szCs w:val="18"/>
+              </w:rPr>
+              <w:t>Exploration des données</w:t>
+            </w:r>
+          </w:p>
+        </w:tc>
+      </w:tr>
+      <w:tr>
+        <w:trPr>
+          <w:trHeight w:val="1004"/>
+          <w:jc w:val="center"/>
+        </w:trPr>
+        <w:tc>
+          <w:tcPr>
+            <w:tcW w:w="1252" w:type="dxa"/>
+            <w:gridSpan w:val="2"/>
+            <w:shd w:val="clear" w:color="auto" w:fill="FFD966" w:themeFill="accent4" w:themeFillTint="99"/>
+          </w:tcPr>
+          <w:p>
+            <w:pPr>
+              <w:pStyle w:val="Paragraphedeliste"/>
+              <w:ind w:left="0"/>
+              <w:rPr>
+                <w:b/>
+                <w:bCs/>
+                <w:sz w:val="24"/>
+                <w:szCs w:val="24"/>
+              </w:rPr>
+            </w:pPr>
+            <w:r>
+              <w:rPr>
+                <w:b/>
+                <w:bCs/>
+                <w:sz w:val="24"/>
+                <w:szCs w:val="24"/>
+              </w:rPr>
+              <w:t>13h</w:t>
+            </w:r>
+            <w:r>
+              <w:rPr>
+                <w:b/>
+                <w:bCs/>
+                <w:sz w:val="24"/>
+                <w:szCs w:val="24"/>
+              </w:rPr>
+              <w:sym w:font="Wingdings" w:char="F0E0"/>
+            </w:r>
+            <w:r>
+              <w:rPr>
+                <w:b/>
+                <w:bCs/>
+                <w:sz w:val="24"/>
+                <w:szCs w:val="24"/>
+              </w:rPr>
+              <w:t>15h</w:t>
+            </w:r>
+          </w:p>
+        </w:tc>
+        <w:tc>
+          <w:tcPr>
+            <w:tcW w:w="1537" w:type="dxa"/>
+          </w:tcPr>
+          <w:p>
+            <w:pPr>
+              <w:pStyle w:val="Paragraphedeliste"/>
+              <w:ind w:left="0"/>
+              <w:rPr>
+                <w:sz w:val="18"/>
+                <w:szCs w:val="18"/>
+              </w:rPr>
+            </w:pPr>
+            <w:r>
+              <w:rPr>
+                <w:sz w:val="18"/>
+                <w:szCs w:val="18"/>
+              </w:rPr>
+              <w:t xml:space="preserve">Webinaire </w:t>
+            </w:r>
+            <w:r>
+              <w:rPr>
+                <w:sz w:val="18"/>
+                <w:szCs w:val="18"/>
+              </w:rPr>
+              <w:t>d’a</w:t>
+            </w:r>
+            <w:r>
+              <w:rPr>
+                <w:sz w:val="18"/>
+                <w:szCs w:val="18"/>
+              </w:rPr>
+              <w:t>ccueil</w:t>
+            </w:r>
+            <w:r>
+              <w:rPr>
+                <w:sz w:val="18"/>
+                <w:szCs w:val="18"/>
+              </w:rPr>
+              <w:t>/</w:t>
+            </w:r>
+          </w:p>
+          <w:p>
+            <w:pPr>
+              <w:pStyle w:val="Paragraphedeliste"/>
+              <w:ind w:left="0"/>
+              <w:rPr>
+                <w:sz w:val="18"/>
+                <w:szCs w:val="18"/>
+              </w:rPr>
+            </w:pPr>
+            <w:r>
+              <w:rPr>
+                <w:sz w:val="18"/>
+                <w:szCs w:val="18"/>
+              </w:rPr>
+              <w:t xml:space="preserve">Découverte de la plateforme </w:t>
+            </w:r>
+            <w:proofErr w:type="spellStart"/>
+            <w:r>
+              <w:rPr>
+                <w:sz w:val="18"/>
+                <w:szCs w:val="18"/>
+              </w:rPr>
+              <w:t>OpenClassrooms</w:t>
+            </w:r>
+            <w:proofErr w:type="spellEnd"/>
+            <w:r>
+              <w:rPr>
+                <w:sz w:val="18"/>
+                <w:szCs w:val="18"/>
+              </w:rPr>
+              <w:t xml:space="preserve"> </w:t>
+            </w:r>
+          </w:p>
+        </w:tc>
+        <w:tc>
+          <w:tcPr>
+            <w:tcW w:w="1241" w:type="dxa"/>
+          </w:tcPr>
+          <w:p>
+            <w:pPr>
+              <w:pStyle w:val="Paragraphedeliste"/>
+              <w:ind w:left="0"/>
+              <w:rPr>
+                <w:sz w:val="18"/>
+                <w:szCs w:val="18"/>
+              </w:rPr>
+            </w:pPr>
+            <w:r>
+              <w:rPr>
+                <w:sz w:val="18"/>
+                <w:szCs w:val="18"/>
+              </w:rPr>
+              <w:t>Cours / poster</w:t>
+            </w:r>
+            <w:r>
+              <w:rPr>
+                <w:sz w:val="18"/>
+                <w:szCs w:val="18"/>
+              </w:rPr>
+              <w:t xml:space="preserve"> </w:t>
+            </w:r>
+            <w:r>
+              <w:rPr>
+                <w:sz w:val="18"/>
+                <w:szCs w:val="18"/>
+              </w:rPr>
+              <w:t xml:space="preserve">une publication sur </w:t>
+            </w:r>
+            <w:proofErr w:type="spellStart"/>
+            <w:r>
+              <w:rPr>
+                <w:sz w:val="18"/>
+                <w:szCs w:val="18"/>
+              </w:rPr>
+              <w:t>workplace</w:t>
+            </w:r>
+            <w:proofErr w:type="spellEnd"/>
+          </w:p>
+        </w:tc>
+        <w:tc>
+          <w:tcPr>
+            <w:tcW w:w="1304" w:type="dxa"/>
+          </w:tcPr>
+          <w:p>
+            <w:pPr>
+              <w:pStyle w:val="Paragraphedeliste"/>
+              <w:ind w:left="0"/>
+              <w:rPr>
+                <w:sz w:val="18"/>
+                <w:szCs w:val="18"/>
+              </w:rPr>
+            </w:pPr>
+            <w:r>
+              <w:rPr>
+                <w:sz w:val="18"/>
+                <w:szCs w:val="18"/>
+              </w:rPr>
+              <w:t>Ma première session de mentorat</w:t>
+            </w:r>
+          </w:p>
+        </w:tc>
+        <w:tc>
+          <w:tcPr>
+            <w:tcW w:w="1222" w:type="dxa"/>
+          </w:tcPr>
+          <w:p>
+            <w:pPr>
+              <w:pStyle w:val="Paragraphedeliste"/>
+              <w:ind w:left="0"/>
+              <w:rPr>
+                <w:sz w:val="18"/>
+                <w:szCs w:val="18"/>
+              </w:rPr>
+            </w:pPr>
+            <w:r>
+              <w:rPr>
+                <w:sz w:val="18"/>
+                <w:szCs w:val="18"/>
+              </w:rPr>
+              <w:t>Cour-1 (Python)/</w:t>
+            </w:r>
+          </w:p>
+          <w:p>
+            <w:pPr>
+              <w:pStyle w:val="Paragraphedeliste"/>
+              <w:ind w:left="0"/>
+              <w:rPr>
+                <w:sz w:val="18"/>
+                <w:szCs w:val="18"/>
+              </w:rPr>
+            </w:pPr>
+            <w:r>
+              <w:rPr>
+                <w:sz w:val="18"/>
+                <w:szCs w:val="18"/>
+              </w:rPr>
+              <w:t>Installer Anaconda</w:t>
+            </w:r>
+          </w:p>
+        </w:tc>
+        <w:tc>
+          <w:tcPr>
+            <w:tcW w:w="1377" w:type="dxa"/>
+            <w:vMerge/>
+          </w:tcPr>
+          <w:p>
+            <w:pPr>
+              <w:pStyle w:val="Paragraphedeliste"/>
+              <w:ind w:left="0"/>
+              <w:rPr>
+                <w:sz w:val="18"/>
+                <w:szCs w:val="18"/>
+              </w:rPr>
+            </w:pPr>
+          </w:p>
+        </w:tc>
+        <w:tc>
+          <w:tcPr>
+            <w:tcW w:w="985" w:type="dxa"/>
+            <w:vMerge/>
+          </w:tcPr>
+          <w:p>
+            <w:pPr>
+              <w:pStyle w:val="Paragraphedeliste"/>
+              <w:ind w:left="0"/>
+              <w:rPr>
+                <w:sz w:val="18"/>
+                <w:szCs w:val="18"/>
+              </w:rPr>
+            </w:pPr>
+          </w:p>
+        </w:tc>
+        <w:tc>
+          <w:tcPr>
+            <w:tcW w:w="1434" w:type="dxa"/>
+          </w:tcPr>
+          <w:p>
+            <w:pPr>
+              <w:pStyle w:val="Paragraphedeliste"/>
+              <w:ind w:left="0"/>
+              <w:rPr>
+                <w:sz w:val="18"/>
+                <w:szCs w:val="18"/>
+              </w:rPr>
+            </w:pPr>
+            <w:r>
+              <w:rPr>
+                <w:sz w:val="18"/>
+                <w:szCs w:val="18"/>
+              </w:rPr>
+              <w:t xml:space="preserve">Cour-2/ Initiation à </w:t>
+            </w:r>
+            <w:proofErr w:type="spellStart"/>
+            <w:r>
+              <w:rPr>
+                <w:sz w:val="18"/>
+                <w:szCs w:val="18"/>
+              </w:rPr>
+              <w:t>Numpy</w:t>
+            </w:r>
+            <w:proofErr w:type="spellEnd"/>
+          </w:p>
+        </w:tc>
+        <w:tc>
+          <w:tcPr>
+            <w:tcW w:w="1125" w:type="dxa"/>
+          </w:tcPr>
+          <w:p>
+            <w:pPr>
+              <w:pStyle w:val="Paragraphedeliste"/>
+              <w:ind w:left="0"/>
+              <w:rPr>
+                <w:sz w:val="18"/>
+                <w:szCs w:val="18"/>
+              </w:rPr>
+            </w:pPr>
+            <w:r>
+              <w:rPr>
+                <w:sz w:val="18"/>
+                <w:szCs w:val="18"/>
+              </w:rPr>
+              <w:t>Manipuler des fonction</w:t>
+            </w:r>
+            <w:r>
+              <w:rPr>
+                <w:sz w:val="18"/>
+                <w:szCs w:val="18"/>
+              </w:rPr>
+              <w:t>s</w:t>
+            </w:r>
+            <w:r>
+              <w:rPr>
+                <w:sz w:val="18"/>
+                <w:szCs w:val="18"/>
+              </w:rPr>
+              <w:t xml:space="preserve"> de </w:t>
+            </w:r>
+            <w:proofErr w:type="spellStart"/>
+            <w:r>
+              <w:rPr>
+                <w:sz w:val="18"/>
+                <w:szCs w:val="18"/>
+              </w:rPr>
+              <w:t>Matplotlib</w:t>
+            </w:r>
+            <w:proofErr w:type="spellEnd"/>
+          </w:p>
+        </w:tc>
+        <w:tc>
+          <w:tcPr>
+            <w:tcW w:w="1146" w:type="dxa"/>
+          </w:tcPr>
+          <w:p>
+            <w:pPr>
+              <w:pStyle w:val="Paragraphedeliste"/>
+              <w:ind w:left="0"/>
+              <w:rPr>
+                <w:sz w:val="18"/>
+                <w:szCs w:val="18"/>
+              </w:rPr>
+            </w:pPr>
+            <w:r>
+              <w:rPr>
+                <w:sz w:val="18"/>
+                <w:szCs w:val="18"/>
+              </w:rPr>
+              <w:t>Me familiariser avec les données/ essayer quelques commandes</w:t>
+            </w:r>
+          </w:p>
+        </w:tc>
+      </w:tr>
+      <w:tr>
+        <w:trPr>
+          <w:trHeight w:val="170"/>
+          <w:jc w:val="center"/>
+        </w:trPr>
+        <w:tc>
+          <w:tcPr>
+            <w:tcW w:w="1252" w:type="dxa"/>
+            <w:gridSpan w:val="2"/>
+            <w:shd w:val="clear" w:color="auto" w:fill="FFD966" w:themeFill="accent4" w:themeFillTint="99"/>
+          </w:tcPr>
+          <w:p>
+            <w:pPr>
+              <w:pStyle w:val="Paragraphedeliste"/>
+              <w:ind w:left="0"/>
+              <w:rPr>
+                <w:b/>
+                <w:bCs/>
+                <w:sz w:val="24"/>
+                <w:szCs w:val="24"/>
+              </w:rPr>
+            </w:pPr>
+            <w:r>
+              <w:rPr>
+                <w:b/>
+                <w:bCs/>
+                <w:sz w:val="24"/>
+                <w:szCs w:val="24"/>
+              </w:rPr>
+              <w:t xml:space="preserve">20h </w:t>
+            </w:r>
+            <w:r>
+              <w:rPr>
+                <w:b/>
+                <w:bCs/>
+                <w:sz w:val="24"/>
+                <w:szCs w:val="24"/>
+              </w:rPr>
+              <w:sym w:font="Wingdings" w:char="F0E0"/>
+            </w:r>
+            <w:r>
+              <w:rPr>
+                <w:b/>
+                <w:bCs/>
+                <w:sz w:val="24"/>
+                <w:szCs w:val="24"/>
+              </w:rPr>
+              <w:t xml:space="preserve">22h </w:t>
+            </w:r>
+          </w:p>
+        </w:tc>
+        <w:tc>
+          <w:tcPr>
+            <w:tcW w:w="1537" w:type="dxa"/>
+          </w:tcPr>
+          <w:p>
+            <w:pPr>
+              <w:pStyle w:val="Paragraphedeliste"/>
+              <w:ind w:left="0"/>
+              <w:rPr>
+                <w:sz w:val="18"/>
+                <w:szCs w:val="18"/>
+              </w:rPr>
+            </w:pPr>
+            <w:r>
+              <w:rPr>
+                <w:sz w:val="18"/>
+                <w:szCs w:val="18"/>
+              </w:rPr>
+              <w:t>Exploration de différents projets</w:t>
+            </w:r>
+          </w:p>
+        </w:tc>
+        <w:tc>
+          <w:tcPr>
+            <w:tcW w:w="1241" w:type="dxa"/>
+          </w:tcPr>
+          <w:p>
+            <w:pPr>
+              <w:pStyle w:val="Paragraphedeliste"/>
+              <w:ind w:left="0"/>
+              <w:rPr>
+                <w:sz w:val="18"/>
+                <w:szCs w:val="18"/>
+              </w:rPr>
+            </w:pPr>
+            <w:r>
+              <w:rPr>
+                <w:sz w:val="18"/>
+                <w:szCs w:val="18"/>
+              </w:rPr>
+              <w:t>Cours</w:t>
+            </w:r>
+          </w:p>
+        </w:tc>
+        <w:tc>
+          <w:tcPr>
+            <w:tcW w:w="1304" w:type="dxa"/>
+          </w:tcPr>
+          <w:p>
+            <w:pPr>
+              <w:pStyle w:val="Paragraphedeliste"/>
+              <w:ind w:left="0"/>
+              <w:rPr>
+                <w:sz w:val="18"/>
+                <w:szCs w:val="18"/>
+              </w:rPr>
+            </w:pPr>
+            <w:r>
+              <w:rPr>
+                <w:sz w:val="18"/>
+                <w:szCs w:val="18"/>
+              </w:rPr>
+              <w:t>Paragraphe de présentation/ Création de mon compte GitHub/ pusher mes livrables</w:t>
+            </w:r>
+          </w:p>
+        </w:tc>
+        <w:tc>
+          <w:tcPr>
+            <w:tcW w:w="1222" w:type="dxa"/>
+          </w:tcPr>
+          <w:p>
+            <w:pPr>
+              <w:pStyle w:val="Paragraphedeliste"/>
+              <w:ind w:left="0"/>
+              <w:rPr>
+                <w:sz w:val="18"/>
+                <w:szCs w:val="18"/>
+              </w:rPr>
+            </w:pPr>
+            <w:r>
+              <w:rPr>
+                <w:sz w:val="18"/>
+                <w:szCs w:val="18"/>
+              </w:rPr>
+              <w:t>Cour-1 / Détailler mon planning de la semaine (Projet 1)</w:t>
+            </w:r>
+          </w:p>
+          <w:p>
+            <w:pPr>
+              <w:pStyle w:val="Paragraphedeliste"/>
+              <w:ind w:left="0"/>
+              <w:rPr>
+                <w:sz w:val="18"/>
+                <w:szCs w:val="18"/>
+              </w:rPr>
+            </w:pPr>
+          </w:p>
+        </w:tc>
+        <w:tc>
+          <w:tcPr>
+            <w:tcW w:w="1377" w:type="dxa"/>
+            <w:vMerge/>
+          </w:tcPr>
+          <w:p>
+            <w:pPr>
+              <w:pStyle w:val="Paragraphedeliste"/>
+              <w:ind w:left="0"/>
+              <w:rPr>
+                <w:sz w:val="18"/>
+                <w:szCs w:val="18"/>
+              </w:rPr>
+            </w:pPr>
+          </w:p>
+        </w:tc>
+        <w:tc>
+          <w:tcPr>
+            <w:tcW w:w="985" w:type="dxa"/>
+            <w:vMerge/>
+          </w:tcPr>
+          <w:p>
+            <w:pPr>
+              <w:pStyle w:val="Paragraphedeliste"/>
+              <w:ind w:left="0"/>
+              <w:rPr>
+                <w:sz w:val="18"/>
+                <w:szCs w:val="18"/>
+              </w:rPr>
+            </w:pPr>
+          </w:p>
+        </w:tc>
+        <w:tc>
+          <w:tcPr>
+            <w:tcW w:w="1434" w:type="dxa"/>
+          </w:tcPr>
+          <w:p>
+            <w:pPr>
+              <w:pStyle w:val="Paragraphedeliste"/>
+              <w:ind w:left="0"/>
+              <w:rPr>
+                <w:sz w:val="18"/>
+                <w:szCs w:val="18"/>
+              </w:rPr>
+            </w:pPr>
+            <w:r>
+              <w:rPr>
+                <w:sz w:val="18"/>
+                <w:szCs w:val="18"/>
+              </w:rPr>
+              <w:t>Explorer quelques ressources externe (</w:t>
+            </w:r>
+            <w:proofErr w:type="spellStart"/>
+            <w:r>
+              <w:rPr>
+                <w:sz w:val="18"/>
+                <w:szCs w:val="18"/>
+              </w:rPr>
+              <w:t>Numpy</w:t>
+            </w:r>
+            <w:proofErr w:type="spellEnd"/>
+            <w:r>
+              <w:rPr>
+                <w:sz w:val="18"/>
+                <w:szCs w:val="18"/>
+              </w:rPr>
+              <w:t>)</w:t>
+            </w:r>
+          </w:p>
+        </w:tc>
+        <w:tc>
+          <w:tcPr>
+            <w:tcW w:w="1125" w:type="dxa"/>
+          </w:tcPr>
+          <w:p>
+            <w:pPr>
+              <w:pStyle w:val="Paragraphedeliste"/>
+              <w:ind w:left="0"/>
+              <w:rPr>
+                <w:sz w:val="18"/>
+                <w:szCs w:val="18"/>
+              </w:rPr>
+            </w:pPr>
+            <w:r>
+              <w:rPr>
+                <w:sz w:val="18"/>
+                <w:szCs w:val="18"/>
+              </w:rPr>
+              <w:t xml:space="preserve">Importer la </w:t>
+            </w:r>
+            <w:proofErr w:type="spellStart"/>
+            <w:r>
+              <w:rPr>
+                <w:sz w:val="18"/>
+                <w:szCs w:val="18"/>
+              </w:rPr>
+              <w:t>dataset</w:t>
+            </w:r>
+            <w:proofErr w:type="spellEnd"/>
+            <w:r>
+              <w:rPr>
+                <w:sz w:val="18"/>
+                <w:szCs w:val="18"/>
+              </w:rPr>
+              <w:t xml:space="preserve"> du projet 2/ </w:t>
+            </w:r>
+            <w:r>
+              <w:rPr>
+                <w:sz w:val="18"/>
+                <w:szCs w:val="18"/>
+              </w:rPr>
+              <w:t xml:space="preserve">poster une publication sur </w:t>
+            </w:r>
+            <w:proofErr w:type="spellStart"/>
+            <w:r>
+              <w:rPr>
+                <w:sz w:val="18"/>
+                <w:szCs w:val="18"/>
+              </w:rPr>
+              <w:t>workplace</w:t>
+            </w:r>
+            <w:proofErr w:type="spellEnd"/>
+          </w:p>
+        </w:tc>
+        <w:tc>
+          <w:tcPr>
+            <w:tcW w:w="1146" w:type="dxa"/>
+          </w:tcPr>
+          <w:p>
+            <w:pPr>
+              <w:pStyle w:val="Paragraphedeliste"/>
+              <w:ind w:left="0"/>
+              <w:rPr>
+                <w:sz w:val="18"/>
+                <w:szCs w:val="18"/>
+              </w:rPr>
+            </w:pPr>
+            <w:r>
+              <w:rPr>
+                <w:sz w:val="18"/>
+                <w:szCs w:val="18"/>
+              </w:rPr>
+              <w:t>Préparer ma soutenance et ma deuxième session de Mentorat</w:t>
+            </w:r>
+          </w:p>
+        </w:tc>
+      </w:tr>
+    </w:tbl>
+    <w:p>
+      <w:pPr>
+        <w:pStyle w:val="Paragraphedeliste"/>
+        <w:rPr>
+          <w:sz w:val="24"/>
+          <w:szCs w:val="24"/>
+        </w:rPr>
+      </w:pPr>
+    </w:p>
     <w:sectPr>
-      <w:pgSz w:w="11906" w:h="16838"/>
+      <w:pgSz w:w="16838" w:h="11906" w:orient="landscape"/>
       <w:pgMar w:top="1418" w:right="1418" w:bottom="1418" w:left="1418" w:header="709" w:footer="709" w:gutter="0"/>
       <w:cols w:space="708"/>
       <w:docGrid w:linePitch="360"/>
@@ -297,7 +1800,7 @@
   <w:abstractNum w:abstractNumId="1" w15:restartNumberingAfterBreak="0">
     <w:nsid w:val="6C81665B"/>
     <w:multiLevelType w:val="hybridMultilevel"/>
-    <w:tmpl w:val="B1D4A4AA"/>
+    <w:tmpl w:val="B1C435F8"/>
     <w:lvl w:ilvl="0" w:tplc="040C0001">
       <w:start w:val="1"/>
       <w:numFmt w:val="bullet"/>
@@ -853,6 +2356,25 @@
       <w:contextualSpacing/>
     </w:pPr>
   </w:style>
+  <w:style w:type="table" w:styleId="Grilledutableau">
+    <w:name w:val="Table Grid"/>
+    <w:basedOn w:val="TableauNormal"/>
+    <w:uiPriority w:val="39"/>
+    <w:rsid w:val="00D205DE"/>
+    <w:pPr>
+      <w:spacing w:after="0" w:line="240" w:lineRule="auto"/>
+    </w:pPr>
+    <w:tblPr>
+      <w:tblBorders>
+        <w:top w:val="single" w:sz="4" w:space="0" w:color="auto"/>
+        <w:left w:val="single" w:sz="4" w:space="0" w:color="auto"/>
+        <w:bottom w:val="single" w:sz="4" w:space="0" w:color="auto"/>
+        <w:right w:val="single" w:sz="4" w:space="0" w:color="auto"/>
+        <w:insideH w:val="single" w:sz="4" w:space="0" w:color="auto"/>
+        <w:insideV w:val="single" w:sz="4" w:space="0" w:color="auto"/>
+      </w:tblBorders>
+    </w:tblPr>
+  </w:style>
 </w:styles>
 </file>
 

</xml_diff>

<commit_message>
Ajout du mon planning de la semaine
</commit_message>
<xml_diff>
--- a/P1_01_Planning.docx
+++ b/P1_01_Planning.docx
@@ -84,6 +84,15 @@
     <w:p>
       <w:pPr>
         <w:pStyle w:val="Paragraphedeliste"/>
+        <w:rPr>
+          <w:sz w:val="24"/>
+          <w:szCs w:val="24"/>
+        </w:rPr>
+      </w:pPr>
+    </w:p>
+    <w:p>
+      <w:pPr>
+        <w:pStyle w:val="Paragraphedeliste"/>
         <w:numPr>
           <w:ilvl w:val="0"/>
           <w:numId w:val="1"/>
@@ -129,6 +138,16 @@
     <w:p>
       <w:pPr>
         <w:pStyle w:val="Paragraphedeliste"/>
+        <w:rPr>
+          <w:sz w:val="24"/>
+          <w:szCs w:val="24"/>
+        </w:rPr>
+      </w:pPr>
+    </w:p>
+    <w:p>
+      <w:pPr>
+        <w:pStyle w:val="Paragraphedeliste"/>
+        <w:ind w:left="284"/>
         <w:rPr>
           <w:sz w:val="24"/>
           <w:szCs w:val="24"/>
@@ -193,8 +212,1492 @@
         </w:rPr>
       </w:pPr>
     </w:p>
+    <w:p>
+      <w:pPr>
+        <w:pStyle w:val="Paragraphedeliste"/>
+        <w:rPr>
+          <w:sz w:val="24"/>
+          <w:szCs w:val="24"/>
+        </w:rPr>
+      </w:pPr>
+    </w:p>
+    <w:p>
+      <w:pPr>
+        <w:pStyle w:val="Paragraphedeliste"/>
+        <w:rPr>
+          <w:sz w:val="24"/>
+          <w:szCs w:val="24"/>
+        </w:rPr>
+      </w:pPr>
+    </w:p>
+    <w:p>
+      <w:pPr>
+        <w:pStyle w:val="Paragraphedeliste"/>
+        <w:rPr>
+          <w:sz w:val="24"/>
+          <w:szCs w:val="24"/>
+        </w:rPr>
+      </w:pPr>
+    </w:p>
+    <w:p>
+      <w:pPr>
+        <w:pStyle w:val="Paragraphedeliste"/>
+        <w:rPr>
+          <w:sz w:val="24"/>
+          <w:szCs w:val="24"/>
+        </w:rPr>
+      </w:pPr>
+    </w:p>
+    <w:p>
+      <w:pPr>
+        <w:pStyle w:val="Paragraphedeliste"/>
+        <w:rPr>
+          <w:sz w:val="24"/>
+          <w:szCs w:val="24"/>
+        </w:rPr>
+      </w:pPr>
+    </w:p>
+    <w:p>
+      <w:pPr>
+        <w:pStyle w:val="Paragraphedeliste"/>
+        <w:rPr>
+          <w:sz w:val="24"/>
+          <w:szCs w:val="24"/>
+        </w:rPr>
+      </w:pPr>
+    </w:p>
+    <w:p>
+      <w:pPr>
+        <w:pStyle w:val="Paragraphedeliste"/>
+        <w:rPr>
+          <w:sz w:val="24"/>
+          <w:szCs w:val="24"/>
+        </w:rPr>
+      </w:pPr>
+    </w:p>
+    <w:p>
+      <w:pPr>
+        <w:pStyle w:val="Paragraphedeliste"/>
+        <w:rPr>
+          <w:sz w:val="24"/>
+          <w:szCs w:val="24"/>
+        </w:rPr>
+      </w:pPr>
+    </w:p>
+    <w:p>
+      <w:pPr>
+        <w:pStyle w:val="Paragraphedeliste"/>
+        <w:rPr>
+          <w:sz w:val="24"/>
+          <w:szCs w:val="24"/>
+        </w:rPr>
+      </w:pPr>
+    </w:p>
+    <w:p>
+      <w:pPr>
+        <w:pStyle w:val="Paragraphedeliste"/>
+        <w:rPr>
+          <w:sz w:val="24"/>
+          <w:szCs w:val="24"/>
+        </w:rPr>
+      </w:pPr>
+    </w:p>
+    <w:p>
+      <w:pPr>
+        <w:pStyle w:val="Paragraphedeliste"/>
+        <w:rPr>
+          <w:sz w:val="24"/>
+          <w:szCs w:val="24"/>
+        </w:rPr>
+      </w:pPr>
+    </w:p>
+    <w:p>
+      <w:pPr>
+        <w:pStyle w:val="Paragraphedeliste"/>
+        <w:rPr>
+          <w:sz w:val="24"/>
+          <w:szCs w:val="24"/>
+        </w:rPr>
+      </w:pPr>
+    </w:p>
+    <w:p>
+      <w:pPr>
+        <w:pStyle w:val="Paragraphedeliste"/>
+        <w:rPr>
+          <w:sz w:val="24"/>
+          <w:szCs w:val="24"/>
+        </w:rPr>
+      </w:pPr>
+    </w:p>
+    <w:p>
+      <w:pPr>
+        <w:pStyle w:val="Paragraphedeliste"/>
+        <w:rPr>
+          <w:sz w:val="24"/>
+          <w:szCs w:val="24"/>
+        </w:rPr>
+      </w:pPr>
+    </w:p>
+    <w:p>
+      <w:pPr>
+        <w:pStyle w:val="Paragraphedeliste"/>
+        <w:rPr>
+          <w:sz w:val="24"/>
+          <w:szCs w:val="24"/>
+        </w:rPr>
+      </w:pPr>
+    </w:p>
+    <w:p>
+      <w:pPr>
+        <w:pStyle w:val="Paragraphedeliste"/>
+        <w:rPr>
+          <w:sz w:val="24"/>
+          <w:szCs w:val="24"/>
+        </w:rPr>
+      </w:pPr>
+    </w:p>
+    <w:p>
+      <w:pPr>
+        <w:pStyle w:val="Paragraphedeliste"/>
+        <w:rPr>
+          <w:sz w:val="24"/>
+          <w:szCs w:val="24"/>
+        </w:rPr>
+      </w:pPr>
+    </w:p>
+    <w:p>
+      <w:pPr>
+        <w:pStyle w:val="Paragraphedeliste"/>
+        <w:rPr>
+          <w:sz w:val="24"/>
+          <w:szCs w:val="24"/>
+        </w:rPr>
+      </w:pPr>
+    </w:p>
+    <w:p>
+      <w:pPr>
+        <w:pStyle w:val="Paragraphedeliste"/>
+        <w:rPr>
+          <w:sz w:val="24"/>
+          <w:szCs w:val="24"/>
+        </w:rPr>
+      </w:pPr>
+    </w:p>
+    <w:p>
+      <w:pPr>
+        <w:pStyle w:val="Paragraphedeliste"/>
+        <w:rPr>
+          <w:sz w:val="24"/>
+          <w:szCs w:val="24"/>
+        </w:rPr>
+      </w:pPr>
+    </w:p>
+    <w:p>
+      <w:pPr>
+        <w:pStyle w:val="Paragraphedeliste"/>
+        <w:rPr>
+          <w:sz w:val="24"/>
+          <w:szCs w:val="24"/>
+        </w:rPr>
+      </w:pPr>
+    </w:p>
+    <w:p>
+      <w:pPr>
+        <w:pStyle w:val="Paragraphedeliste"/>
+        <w:rPr>
+          <w:sz w:val="24"/>
+          <w:szCs w:val="24"/>
+        </w:rPr>
+        <w:sectPr>
+          <w:pgSz w:w="11906" w:h="16838"/>
+          <w:pgMar w:top="1418" w:right="1418" w:bottom="1418" w:left="1418" w:header="709" w:footer="709" w:gutter="0"/>
+          <w:cols w:space="708"/>
+          <w:docGrid w:linePitch="360"/>
+        </w:sectPr>
+      </w:pPr>
+    </w:p>
+    <w:p>
+      <w:pPr>
+        <w:pStyle w:val="Paragraphedeliste"/>
+        <w:rPr>
+          <w:sz w:val="24"/>
+          <w:szCs w:val="24"/>
+        </w:rPr>
+      </w:pPr>
+    </w:p>
+    <w:p>
+      <w:pPr>
+        <w:jc w:val="center"/>
+        <w:rPr>
+          <w:b/>
+          <w:bCs/>
+          <w:sz w:val="28"/>
+          <w:szCs w:val="28"/>
+        </w:rPr>
+      </w:pPr>
+      <w:r>
+        <w:rPr>
+          <w:b/>
+          <w:bCs/>
+          <w:sz w:val="28"/>
+          <w:szCs w:val="28"/>
+        </w:rPr>
+        <w:t xml:space="preserve">Mon organisation pour la </w:t>
+      </w:r>
+      <w:r>
+        <w:rPr>
+          <w:b/>
+          <w:bCs/>
+          <w:sz w:val="28"/>
+          <w:szCs w:val="28"/>
+        </w:rPr>
+        <w:t>période</w:t>
+      </w:r>
+      <w:r>
+        <w:rPr>
+          <w:b/>
+          <w:bCs/>
+          <w:sz w:val="28"/>
+          <w:szCs w:val="28"/>
+        </w:rPr>
+        <w:t xml:space="preserve"> du 08/06/2021 au 1</w:t>
+      </w:r>
+      <w:r>
+        <w:rPr>
+          <w:b/>
+          <w:bCs/>
+          <w:sz w:val="28"/>
+          <w:szCs w:val="28"/>
+        </w:rPr>
+        <w:t>6</w:t>
+      </w:r>
+      <w:r>
+        <w:rPr>
+          <w:b/>
+          <w:bCs/>
+          <w:sz w:val="28"/>
+          <w:szCs w:val="28"/>
+        </w:rPr>
+        <w:t>/06/2021 :</w:t>
+      </w:r>
+    </w:p>
+    <w:p>
+      <w:pPr>
+        <w:pStyle w:val="Paragraphedeliste"/>
+        <w:rPr>
+          <w:sz w:val="24"/>
+          <w:szCs w:val="24"/>
+        </w:rPr>
+      </w:pPr>
+    </w:p>
+    <w:tbl>
+      <w:tblPr>
+        <w:tblStyle w:val="Grilledutableau"/>
+        <w:tblW w:w="12623" w:type="dxa"/>
+        <w:jc w:val="center"/>
+        <w:tblLook w:val="04A0" w:firstRow="1" w:lastRow="0" w:firstColumn="1" w:lastColumn="0" w:noHBand="0" w:noVBand="1"/>
+      </w:tblPr>
+      <w:tblGrid>
+        <w:gridCol w:w="1181"/>
+        <w:gridCol w:w="61"/>
+        <w:gridCol w:w="1520"/>
+        <w:gridCol w:w="1220"/>
+        <w:gridCol w:w="1290"/>
+        <w:gridCol w:w="1205"/>
+        <w:gridCol w:w="1300"/>
+        <w:gridCol w:w="1219"/>
+        <w:gridCol w:w="1375"/>
+        <w:gridCol w:w="1109"/>
+        <w:gridCol w:w="1143"/>
+      </w:tblGrid>
+      <w:tr>
+        <w:trPr>
+          <w:trHeight w:val="170"/>
+          <w:jc w:val="center"/>
+        </w:trPr>
+        <w:tc>
+          <w:tcPr>
+            <w:tcW w:w="1184" w:type="dxa"/>
+          </w:tcPr>
+          <w:p>
+            <w:pPr>
+              <w:pStyle w:val="Paragraphedeliste"/>
+              <w:ind w:left="0"/>
+              <w:rPr>
+                <w:sz w:val="24"/>
+                <w:szCs w:val="24"/>
+              </w:rPr>
+            </w:pPr>
+          </w:p>
+        </w:tc>
+        <w:tc>
+          <w:tcPr>
+            <w:tcW w:w="1605" w:type="dxa"/>
+            <w:gridSpan w:val="2"/>
+            <w:shd w:val="clear" w:color="auto" w:fill="FFD966" w:themeFill="accent4" w:themeFillTint="99"/>
+          </w:tcPr>
+          <w:p>
+            <w:pPr>
+              <w:pStyle w:val="Paragraphedeliste"/>
+              <w:ind w:left="0"/>
+              <w:jc w:val="center"/>
+              <w:rPr>
+                <w:b/>
+                <w:bCs/>
+                <w:sz w:val="24"/>
+                <w:szCs w:val="24"/>
+              </w:rPr>
+            </w:pPr>
+            <w:r>
+              <w:rPr>
+                <w:b/>
+                <w:bCs/>
+                <w:sz w:val="24"/>
+                <w:szCs w:val="24"/>
+              </w:rPr>
+              <w:t>Mardi</w:t>
+            </w:r>
+          </w:p>
+        </w:tc>
+        <w:tc>
+          <w:tcPr>
+            <w:tcW w:w="1241" w:type="dxa"/>
+            <w:shd w:val="clear" w:color="auto" w:fill="FFD966" w:themeFill="accent4" w:themeFillTint="99"/>
+          </w:tcPr>
+          <w:p>
+            <w:pPr>
+              <w:pStyle w:val="Paragraphedeliste"/>
+              <w:ind w:left="0"/>
+              <w:jc w:val="center"/>
+              <w:rPr>
+                <w:b/>
+                <w:bCs/>
+                <w:sz w:val="24"/>
+                <w:szCs w:val="24"/>
+              </w:rPr>
+            </w:pPr>
+            <w:r>
+              <w:rPr>
+                <w:b/>
+                <w:bCs/>
+                <w:sz w:val="24"/>
+                <w:szCs w:val="24"/>
+              </w:rPr>
+              <w:t>Mercredi</w:t>
+            </w:r>
+          </w:p>
+        </w:tc>
+        <w:tc>
+          <w:tcPr>
+            <w:tcW w:w="1304" w:type="dxa"/>
+            <w:shd w:val="clear" w:color="auto" w:fill="FFD966" w:themeFill="accent4" w:themeFillTint="99"/>
+          </w:tcPr>
+          <w:p>
+            <w:pPr>
+              <w:pStyle w:val="Paragraphedeliste"/>
+              <w:ind w:left="0"/>
+              <w:jc w:val="center"/>
+              <w:rPr>
+                <w:b/>
+                <w:bCs/>
+                <w:sz w:val="24"/>
+                <w:szCs w:val="24"/>
+              </w:rPr>
+            </w:pPr>
+            <w:r>
+              <w:rPr>
+                <w:b/>
+                <w:bCs/>
+                <w:sz w:val="24"/>
+                <w:szCs w:val="24"/>
+              </w:rPr>
+              <w:t>Jeudi</w:t>
+            </w:r>
+          </w:p>
+        </w:tc>
+        <w:tc>
+          <w:tcPr>
+            <w:tcW w:w="1222" w:type="dxa"/>
+            <w:shd w:val="clear" w:color="auto" w:fill="FFD966" w:themeFill="accent4" w:themeFillTint="99"/>
+          </w:tcPr>
+          <w:p>
+            <w:pPr>
+              <w:pStyle w:val="Paragraphedeliste"/>
+              <w:ind w:left="0"/>
+              <w:jc w:val="center"/>
+              <w:rPr>
+                <w:b/>
+                <w:bCs/>
+                <w:sz w:val="24"/>
+                <w:szCs w:val="24"/>
+              </w:rPr>
+            </w:pPr>
+            <w:r>
+              <w:rPr>
+                <w:b/>
+                <w:bCs/>
+                <w:sz w:val="24"/>
+                <w:szCs w:val="24"/>
+              </w:rPr>
+              <w:t>Vendredi</w:t>
+            </w:r>
+          </w:p>
+        </w:tc>
+        <w:tc>
+          <w:tcPr>
+            <w:tcW w:w="1377" w:type="dxa"/>
+            <w:shd w:val="clear" w:color="auto" w:fill="FFD966" w:themeFill="accent4" w:themeFillTint="99"/>
+          </w:tcPr>
+          <w:p>
+            <w:pPr>
+              <w:pStyle w:val="Paragraphedeliste"/>
+              <w:ind w:left="0"/>
+              <w:jc w:val="center"/>
+              <w:rPr>
+                <w:b/>
+                <w:bCs/>
+                <w:sz w:val="24"/>
+                <w:szCs w:val="24"/>
+              </w:rPr>
+            </w:pPr>
+            <w:r>
+              <w:rPr>
+                <w:b/>
+                <w:bCs/>
+                <w:sz w:val="24"/>
+                <w:szCs w:val="24"/>
+              </w:rPr>
+              <w:t>Samedi</w:t>
+            </w:r>
+          </w:p>
+        </w:tc>
+        <w:tc>
+          <w:tcPr>
+            <w:tcW w:w="985" w:type="dxa"/>
+            <w:shd w:val="clear" w:color="auto" w:fill="FFD966" w:themeFill="accent4" w:themeFillTint="99"/>
+          </w:tcPr>
+          <w:p>
+            <w:pPr>
+              <w:pStyle w:val="Paragraphedeliste"/>
+              <w:ind w:left="0"/>
+              <w:jc w:val="center"/>
+              <w:rPr>
+                <w:b/>
+                <w:bCs/>
+                <w:sz w:val="24"/>
+                <w:szCs w:val="24"/>
+              </w:rPr>
+            </w:pPr>
+            <w:r>
+              <w:rPr>
+                <w:b/>
+                <w:bCs/>
+                <w:sz w:val="24"/>
+                <w:szCs w:val="24"/>
+              </w:rPr>
+              <w:t>Dimanche</w:t>
+            </w:r>
+          </w:p>
+        </w:tc>
+        <w:tc>
+          <w:tcPr>
+            <w:tcW w:w="1434" w:type="dxa"/>
+            <w:shd w:val="clear" w:color="auto" w:fill="FFD966" w:themeFill="accent4" w:themeFillTint="99"/>
+          </w:tcPr>
+          <w:p>
+            <w:pPr>
+              <w:pStyle w:val="Paragraphedeliste"/>
+              <w:ind w:left="0"/>
+              <w:jc w:val="center"/>
+              <w:rPr>
+                <w:b/>
+                <w:bCs/>
+                <w:sz w:val="24"/>
+                <w:szCs w:val="24"/>
+              </w:rPr>
+            </w:pPr>
+            <w:r>
+              <w:rPr>
+                <w:b/>
+                <w:bCs/>
+                <w:sz w:val="24"/>
+                <w:szCs w:val="24"/>
+              </w:rPr>
+              <w:t>Lundi</w:t>
+            </w:r>
+          </w:p>
+        </w:tc>
+        <w:tc>
+          <w:tcPr>
+            <w:tcW w:w="1125" w:type="dxa"/>
+            <w:shd w:val="clear" w:color="auto" w:fill="FFD966" w:themeFill="accent4" w:themeFillTint="99"/>
+          </w:tcPr>
+          <w:p>
+            <w:pPr>
+              <w:pStyle w:val="Paragraphedeliste"/>
+              <w:ind w:left="0"/>
+              <w:jc w:val="center"/>
+              <w:rPr>
+                <w:b/>
+                <w:bCs/>
+                <w:sz w:val="24"/>
+                <w:szCs w:val="24"/>
+              </w:rPr>
+            </w:pPr>
+            <w:r>
+              <w:rPr>
+                <w:b/>
+                <w:bCs/>
+                <w:sz w:val="24"/>
+                <w:szCs w:val="24"/>
+              </w:rPr>
+              <w:t>Mardi</w:t>
+            </w:r>
+          </w:p>
+        </w:tc>
+        <w:tc>
+          <w:tcPr>
+            <w:tcW w:w="1146" w:type="dxa"/>
+            <w:shd w:val="clear" w:color="auto" w:fill="FFD966" w:themeFill="accent4" w:themeFillTint="99"/>
+          </w:tcPr>
+          <w:p>
+            <w:pPr>
+              <w:pStyle w:val="Paragraphedeliste"/>
+              <w:ind w:left="0"/>
+              <w:jc w:val="center"/>
+              <w:rPr>
+                <w:b/>
+                <w:bCs/>
+                <w:sz w:val="24"/>
+                <w:szCs w:val="24"/>
+              </w:rPr>
+            </w:pPr>
+            <w:r>
+              <w:rPr>
+                <w:b/>
+                <w:bCs/>
+                <w:sz w:val="24"/>
+                <w:szCs w:val="24"/>
+              </w:rPr>
+              <w:t>Mercredi</w:t>
+            </w:r>
+          </w:p>
+        </w:tc>
+      </w:tr>
+      <w:tr>
+        <w:trPr>
+          <w:trHeight w:val="170"/>
+          <w:jc w:val="center"/>
+        </w:trPr>
+        <w:tc>
+          <w:tcPr>
+            <w:tcW w:w="1252" w:type="dxa"/>
+            <w:gridSpan w:val="2"/>
+            <w:shd w:val="clear" w:color="auto" w:fill="FFD966" w:themeFill="accent4" w:themeFillTint="99"/>
+          </w:tcPr>
+          <w:p>
+            <w:pPr>
+              <w:pStyle w:val="Paragraphedeliste"/>
+              <w:ind w:left="0"/>
+              <w:rPr>
+                <w:b/>
+                <w:bCs/>
+                <w:sz w:val="24"/>
+                <w:szCs w:val="24"/>
+              </w:rPr>
+            </w:pPr>
+            <w:r>
+              <w:rPr>
+                <w:b/>
+                <w:bCs/>
+                <w:sz w:val="24"/>
+                <w:szCs w:val="24"/>
+              </w:rPr>
+              <w:t xml:space="preserve">9h </w:t>
+            </w:r>
+            <w:r>
+              <w:rPr>
+                <w:b/>
+                <w:bCs/>
+                <w:sz w:val="24"/>
+                <w:szCs w:val="24"/>
+              </w:rPr>
+              <w:sym w:font="Wingdings" w:char="F0E0"/>
+            </w:r>
+            <w:r>
+              <w:rPr>
+                <w:b/>
+                <w:bCs/>
+                <w:sz w:val="24"/>
+                <w:szCs w:val="24"/>
+              </w:rPr>
+              <w:t>11h</w:t>
+            </w:r>
+          </w:p>
+        </w:tc>
+        <w:tc>
+          <w:tcPr>
+            <w:tcW w:w="1537" w:type="dxa"/>
+          </w:tcPr>
+          <w:p>
+            <w:pPr>
+              <w:pStyle w:val="Paragraphedeliste"/>
+              <w:ind w:left="0"/>
+              <w:rPr>
+                <w:sz w:val="18"/>
+                <w:szCs w:val="18"/>
+              </w:rPr>
+            </w:pPr>
+          </w:p>
+        </w:tc>
+        <w:tc>
+          <w:tcPr>
+            <w:tcW w:w="1241" w:type="dxa"/>
+          </w:tcPr>
+          <w:p>
+            <w:pPr>
+              <w:pStyle w:val="Paragraphedeliste"/>
+              <w:ind w:left="0"/>
+              <w:rPr>
+                <w:sz w:val="18"/>
+                <w:szCs w:val="18"/>
+              </w:rPr>
+            </w:pPr>
+            <w:r>
+              <w:rPr>
+                <w:sz w:val="18"/>
+                <w:szCs w:val="18"/>
+              </w:rPr>
+              <w:t>Commencer Projet 1- Cours</w:t>
+            </w:r>
+          </w:p>
+        </w:tc>
+        <w:tc>
+          <w:tcPr>
+            <w:tcW w:w="1304" w:type="dxa"/>
+          </w:tcPr>
+          <w:p>
+            <w:pPr>
+              <w:pStyle w:val="Paragraphedeliste"/>
+              <w:ind w:left="0"/>
+              <w:rPr>
+                <w:sz w:val="18"/>
+                <w:szCs w:val="18"/>
+              </w:rPr>
+            </w:pPr>
+            <w:r>
+              <w:rPr>
+                <w:sz w:val="18"/>
+                <w:szCs w:val="18"/>
+              </w:rPr>
+              <w:t>Préparer mon planning de formation</w:t>
+            </w:r>
+          </w:p>
+        </w:tc>
+        <w:tc>
+          <w:tcPr>
+            <w:tcW w:w="1222" w:type="dxa"/>
+          </w:tcPr>
+          <w:p>
+            <w:pPr>
+              <w:pStyle w:val="Paragraphedeliste"/>
+              <w:ind w:left="0"/>
+              <w:rPr>
+                <w:sz w:val="18"/>
+                <w:szCs w:val="18"/>
+              </w:rPr>
+            </w:pPr>
+            <w:r>
+              <w:rPr>
+                <w:sz w:val="18"/>
+                <w:szCs w:val="18"/>
+              </w:rPr>
+              <w:t>Commencer Projet N°2- cour-1 (Python)</w:t>
+            </w:r>
+          </w:p>
+        </w:tc>
+        <w:tc>
+          <w:tcPr>
+            <w:tcW w:w="1377" w:type="dxa"/>
+            <w:vMerge w:val="restart"/>
+            <w:vAlign w:val="center"/>
+          </w:tcPr>
+          <w:p>
+            <w:pPr>
+              <w:pStyle w:val="Paragraphedeliste"/>
+              <w:ind w:left="0"/>
+              <w:jc w:val="center"/>
+            </w:pPr>
+            <w:r>
+              <w:t>OFF</w:t>
+            </w:r>
+          </w:p>
+        </w:tc>
+        <w:tc>
+          <w:tcPr>
+            <w:tcW w:w="985" w:type="dxa"/>
+            <w:vMerge w:val="restart"/>
+            <w:vAlign w:val="center"/>
+          </w:tcPr>
+          <w:p>
+            <w:pPr>
+              <w:pStyle w:val="Paragraphedeliste"/>
+              <w:ind w:left="0"/>
+              <w:jc w:val="center"/>
+            </w:pPr>
+            <w:r>
+              <w:t>OFF</w:t>
+            </w:r>
+          </w:p>
+        </w:tc>
+        <w:tc>
+          <w:tcPr>
+            <w:tcW w:w="1434" w:type="dxa"/>
+          </w:tcPr>
+          <w:p>
+            <w:pPr>
+              <w:pStyle w:val="Paragraphedeliste"/>
+              <w:ind w:left="0"/>
+              <w:rPr>
+                <w:sz w:val="18"/>
+                <w:szCs w:val="18"/>
+              </w:rPr>
+            </w:pPr>
+            <w:r>
+              <w:rPr>
+                <w:sz w:val="18"/>
+                <w:szCs w:val="18"/>
+              </w:rPr>
+              <w:t>Cour-2/ essayer quelques commandes Python</w:t>
+            </w:r>
+          </w:p>
+        </w:tc>
+        <w:tc>
+          <w:tcPr>
+            <w:tcW w:w="1125" w:type="dxa"/>
+          </w:tcPr>
+          <w:p>
+            <w:pPr>
+              <w:pStyle w:val="Paragraphedeliste"/>
+              <w:ind w:left="0"/>
+              <w:rPr>
+                <w:sz w:val="18"/>
+                <w:szCs w:val="18"/>
+              </w:rPr>
+            </w:pPr>
+            <w:r>
+              <w:rPr>
+                <w:sz w:val="18"/>
+                <w:szCs w:val="18"/>
+              </w:rPr>
+              <w:t xml:space="preserve">Cours-2/ la librairie </w:t>
+            </w:r>
+            <w:proofErr w:type="spellStart"/>
+            <w:r>
+              <w:rPr>
+                <w:sz w:val="18"/>
+                <w:szCs w:val="18"/>
+              </w:rPr>
+              <w:t>Matplotlib</w:t>
+            </w:r>
+            <w:proofErr w:type="spellEnd"/>
+          </w:p>
+        </w:tc>
+        <w:tc>
+          <w:tcPr>
+            <w:tcW w:w="1146" w:type="dxa"/>
+          </w:tcPr>
+          <w:p>
+            <w:pPr>
+              <w:pStyle w:val="Paragraphedeliste"/>
+              <w:ind w:left="0"/>
+              <w:rPr>
+                <w:sz w:val="18"/>
+                <w:szCs w:val="18"/>
+              </w:rPr>
+            </w:pPr>
+            <w:r>
+              <w:rPr>
+                <w:sz w:val="18"/>
+                <w:szCs w:val="18"/>
+              </w:rPr>
+              <w:t>Exploration des données</w:t>
+            </w:r>
+          </w:p>
+        </w:tc>
+      </w:tr>
+      <w:tr>
+        <w:trPr>
+          <w:trHeight w:val="1004"/>
+          <w:jc w:val="center"/>
+        </w:trPr>
+        <w:tc>
+          <w:tcPr>
+            <w:tcW w:w="1252" w:type="dxa"/>
+            <w:gridSpan w:val="2"/>
+            <w:shd w:val="clear" w:color="auto" w:fill="FFD966" w:themeFill="accent4" w:themeFillTint="99"/>
+          </w:tcPr>
+          <w:p>
+            <w:pPr>
+              <w:pStyle w:val="Paragraphedeliste"/>
+              <w:ind w:left="0"/>
+              <w:rPr>
+                <w:b/>
+                <w:bCs/>
+                <w:sz w:val="24"/>
+                <w:szCs w:val="24"/>
+              </w:rPr>
+            </w:pPr>
+            <w:r>
+              <w:rPr>
+                <w:b/>
+                <w:bCs/>
+                <w:sz w:val="24"/>
+                <w:szCs w:val="24"/>
+              </w:rPr>
+              <w:t>13h</w:t>
+            </w:r>
+            <w:r>
+              <w:rPr>
+                <w:b/>
+                <w:bCs/>
+                <w:sz w:val="24"/>
+                <w:szCs w:val="24"/>
+              </w:rPr>
+              <w:sym w:font="Wingdings" w:char="F0E0"/>
+            </w:r>
+            <w:r>
+              <w:rPr>
+                <w:b/>
+                <w:bCs/>
+                <w:sz w:val="24"/>
+                <w:szCs w:val="24"/>
+              </w:rPr>
+              <w:t>15h</w:t>
+            </w:r>
+          </w:p>
+        </w:tc>
+        <w:tc>
+          <w:tcPr>
+            <w:tcW w:w="1537" w:type="dxa"/>
+          </w:tcPr>
+          <w:p>
+            <w:pPr>
+              <w:pStyle w:val="Paragraphedeliste"/>
+              <w:ind w:left="0"/>
+              <w:rPr>
+                <w:sz w:val="18"/>
+                <w:szCs w:val="18"/>
+              </w:rPr>
+            </w:pPr>
+            <w:r>
+              <w:rPr>
+                <w:sz w:val="18"/>
+                <w:szCs w:val="18"/>
+              </w:rPr>
+              <w:t xml:space="preserve">Webinaire </w:t>
+            </w:r>
+            <w:r>
+              <w:rPr>
+                <w:sz w:val="18"/>
+                <w:szCs w:val="18"/>
+              </w:rPr>
+              <w:t>d’a</w:t>
+            </w:r>
+            <w:r>
+              <w:rPr>
+                <w:sz w:val="18"/>
+                <w:szCs w:val="18"/>
+              </w:rPr>
+              <w:t>ccueil</w:t>
+            </w:r>
+            <w:r>
+              <w:rPr>
+                <w:sz w:val="18"/>
+                <w:szCs w:val="18"/>
+              </w:rPr>
+              <w:t>/</w:t>
+            </w:r>
+          </w:p>
+          <w:p>
+            <w:pPr>
+              <w:pStyle w:val="Paragraphedeliste"/>
+              <w:ind w:left="0"/>
+              <w:rPr>
+                <w:sz w:val="18"/>
+                <w:szCs w:val="18"/>
+              </w:rPr>
+            </w:pPr>
+            <w:r>
+              <w:rPr>
+                <w:sz w:val="18"/>
+                <w:szCs w:val="18"/>
+              </w:rPr>
+              <w:t xml:space="preserve">Découverte de la plateforme </w:t>
+            </w:r>
+            <w:proofErr w:type="spellStart"/>
+            <w:r>
+              <w:rPr>
+                <w:sz w:val="18"/>
+                <w:szCs w:val="18"/>
+              </w:rPr>
+              <w:t>OpenClassrooms</w:t>
+            </w:r>
+            <w:proofErr w:type="spellEnd"/>
+            <w:r>
+              <w:rPr>
+                <w:sz w:val="18"/>
+                <w:szCs w:val="18"/>
+              </w:rPr>
+              <w:t xml:space="preserve"> </w:t>
+            </w:r>
+          </w:p>
+        </w:tc>
+        <w:tc>
+          <w:tcPr>
+            <w:tcW w:w="1241" w:type="dxa"/>
+          </w:tcPr>
+          <w:p>
+            <w:pPr>
+              <w:pStyle w:val="Paragraphedeliste"/>
+              <w:ind w:left="0"/>
+              <w:rPr>
+                <w:sz w:val="18"/>
+                <w:szCs w:val="18"/>
+              </w:rPr>
+            </w:pPr>
+            <w:r>
+              <w:rPr>
+                <w:sz w:val="18"/>
+                <w:szCs w:val="18"/>
+              </w:rPr>
+              <w:t>Cours / poster</w:t>
+            </w:r>
+            <w:r>
+              <w:rPr>
+                <w:sz w:val="18"/>
+                <w:szCs w:val="18"/>
+              </w:rPr>
+              <w:t xml:space="preserve"> </w:t>
+            </w:r>
+            <w:r>
+              <w:rPr>
+                <w:sz w:val="18"/>
+                <w:szCs w:val="18"/>
+              </w:rPr>
+              <w:t xml:space="preserve">une publication sur </w:t>
+            </w:r>
+            <w:proofErr w:type="spellStart"/>
+            <w:r>
+              <w:rPr>
+                <w:sz w:val="18"/>
+                <w:szCs w:val="18"/>
+              </w:rPr>
+              <w:t>workplace</w:t>
+            </w:r>
+            <w:proofErr w:type="spellEnd"/>
+          </w:p>
+        </w:tc>
+        <w:tc>
+          <w:tcPr>
+            <w:tcW w:w="1304" w:type="dxa"/>
+          </w:tcPr>
+          <w:p>
+            <w:pPr>
+              <w:pStyle w:val="Paragraphedeliste"/>
+              <w:ind w:left="0"/>
+              <w:rPr>
+                <w:sz w:val="18"/>
+                <w:szCs w:val="18"/>
+              </w:rPr>
+            </w:pPr>
+            <w:r>
+              <w:rPr>
+                <w:sz w:val="18"/>
+                <w:szCs w:val="18"/>
+              </w:rPr>
+              <w:t>Ma première session de mentorat</w:t>
+            </w:r>
+          </w:p>
+        </w:tc>
+        <w:tc>
+          <w:tcPr>
+            <w:tcW w:w="1222" w:type="dxa"/>
+          </w:tcPr>
+          <w:p>
+            <w:pPr>
+              <w:pStyle w:val="Paragraphedeliste"/>
+              <w:ind w:left="0"/>
+              <w:rPr>
+                <w:sz w:val="18"/>
+                <w:szCs w:val="18"/>
+              </w:rPr>
+            </w:pPr>
+            <w:r>
+              <w:rPr>
+                <w:sz w:val="18"/>
+                <w:szCs w:val="18"/>
+              </w:rPr>
+              <w:t>Cour-1 (Python)/</w:t>
+            </w:r>
+          </w:p>
+          <w:p>
+            <w:pPr>
+              <w:pStyle w:val="Paragraphedeliste"/>
+              <w:ind w:left="0"/>
+              <w:rPr>
+                <w:sz w:val="18"/>
+                <w:szCs w:val="18"/>
+              </w:rPr>
+            </w:pPr>
+            <w:r>
+              <w:rPr>
+                <w:sz w:val="18"/>
+                <w:szCs w:val="18"/>
+              </w:rPr>
+              <w:t>Installer Anaconda</w:t>
+            </w:r>
+          </w:p>
+        </w:tc>
+        <w:tc>
+          <w:tcPr>
+            <w:tcW w:w="1377" w:type="dxa"/>
+            <w:vMerge/>
+          </w:tcPr>
+          <w:p>
+            <w:pPr>
+              <w:pStyle w:val="Paragraphedeliste"/>
+              <w:ind w:left="0"/>
+              <w:rPr>
+                <w:sz w:val="18"/>
+                <w:szCs w:val="18"/>
+              </w:rPr>
+            </w:pPr>
+          </w:p>
+        </w:tc>
+        <w:tc>
+          <w:tcPr>
+            <w:tcW w:w="985" w:type="dxa"/>
+            <w:vMerge/>
+          </w:tcPr>
+          <w:p>
+            <w:pPr>
+              <w:pStyle w:val="Paragraphedeliste"/>
+              <w:ind w:left="0"/>
+              <w:rPr>
+                <w:sz w:val="18"/>
+                <w:szCs w:val="18"/>
+              </w:rPr>
+            </w:pPr>
+          </w:p>
+        </w:tc>
+        <w:tc>
+          <w:tcPr>
+            <w:tcW w:w="1434" w:type="dxa"/>
+          </w:tcPr>
+          <w:p>
+            <w:pPr>
+              <w:pStyle w:val="Paragraphedeliste"/>
+              <w:ind w:left="0"/>
+              <w:rPr>
+                <w:sz w:val="18"/>
+                <w:szCs w:val="18"/>
+              </w:rPr>
+            </w:pPr>
+            <w:r>
+              <w:rPr>
+                <w:sz w:val="18"/>
+                <w:szCs w:val="18"/>
+              </w:rPr>
+              <w:t xml:space="preserve">Cour-2/ Initiation à </w:t>
+            </w:r>
+            <w:proofErr w:type="spellStart"/>
+            <w:r>
+              <w:rPr>
+                <w:sz w:val="18"/>
+                <w:szCs w:val="18"/>
+              </w:rPr>
+              <w:t>Numpy</w:t>
+            </w:r>
+            <w:proofErr w:type="spellEnd"/>
+          </w:p>
+        </w:tc>
+        <w:tc>
+          <w:tcPr>
+            <w:tcW w:w="1125" w:type="dxa"/>
+          </w:tcPr>
+          <w:p>
+            <w:pPr>
+              <w:pStyle w:val="Paragraphedeliste"/>
+              <w:ind w:left="0"/>
+              <w:rPr>
+                <w:sz w:val="18"/>
+                <w:szCs w:val="18"/>
+              </w:rPr>
+            </w:pPr>
+            <w:r>
+              <w:rPr>
+                <w:sz w:val="18"/>
+                <w:szCs w:val="18"/>
+              </w:rPr>
+              <w:t>Manipuler des fonction</w:t>
+            </w:r>
+            <w:r>
+              <w:rPr>
+                <w:sz w:val="18"/>
+                <w:szCs w:val="18"/>
+              </w:rPr>
+              <w:t>s</w:t>
+            </w:r>
+            <w:r>
+              <w:rPr>
+                <w:sz w:val="18"/>
+                <w:szCs w:val="18"/>
+              </w:rPr>
+              <w:t xml:space="preserve"> de </w:t>
+            </w:r>
+            <w:proofErr w:type="spellStart"/>
+            <w:r>
+              <w:rPr>
+                <w:sz w:val="18"/>
+                <w:szCs w:val="18"/>
+              </w:rPr>
+              <w:t>Matplotlib</w:t>
+            </w:r>
+            <w:proofErr w:type="spellEnd"/>
+          </w:p>
+        </w:tc>
+        <w:tc>
+          <w:tcPr>
+            <w:tcW w:w="1146" w:type="dxa"/>
+          </w:tcPr>
+          <w:p>
+            <w:pPr>
+              <w:pStyle w:val="Paragraphedeliste"/>
+              <w:ind w:left="0"/>
+              <w:rPr>
+                <w:sz w:val="18"/>
+                <w:szCs w:val="18"/>
+              </w:rPr>
+            </w:pPr>
+            <w:r>
+              <w:rPr>
+                <w:sz w:val="18"/>
+                <w:szCs w:val="18"/>
+              </w:rPr>
+              <w:t>Me familiariser avec les données/ essayer quelques commandes</w:t>
+            </w:r>
+          </w:p>
+        </w:tc>
+      </w:tr>
+      <w:tr>
+        <w:trPr>
+          <w:trHeight w:val="170"/>
+          <w:jc w:val="center"/>
+        </w:trPr>
+        <w:tc>
+          <w:tcPr>
+            <w:tcW w:w="1252" w:type="dxa"/>
+            <w:gridSpan w:val="2"/>
+            <w:shd w:val="clear" w:color="auto" w:fill="FFD966" w:themeFill="accent4" w:themeFillTint="99"/>
+          </w:tcPr>
+          <w:p>
+            <w:pPr>
+              <w:pStyle w:val="Paragraphedeliste"/>
+              <w:ind w:left="0"/>
+              <w:rPr>
+                <w:b/>
+                <w:bCs/>
+                <w:sz w:val="24"/>
+                <w:szCs w:val="24"/>
+              </w:rPr>
+            </w:pPr>
+            <w:r>
+              <w:rPr>
+                <w:b/>
+                <w:bCs/>
+                <w:sz w:val="24"/>
+                <w:szCs w:val="24"/>
+              </w:rPr>
+              <w:t xml:space="preserve">20h </w:t>
+            </w:r>
+            <w:r>
+              <w:rPr>
+                <w:b/>
+                <w:bCs/>
+                <w:sz w:val="24"/>
+                <w:szCs w:val="24"/>
+              </w:rPr>
+              <w:sym w:font="Wingdings" w:char="F0E0"/>
+            </w:r>
+            <w:r>
+              <w:rPr>
+                <w:b/>
+                <w:bCs/>
+                <w:sz w:val="24"/>
+                <w:szCs w:val="24"/>
+              </w:rPr>
+              <w:t xml:space="preserve">22h </w:t>
+            </w:r>
+          </w:p>
+        </w:tc>
+        <w:tc>
+          <w:tcPr>
+            <w:tcW w:w="1537" w:type="dxa"/>
+          </w:tcPr>
+          <w:p>
+            <w:pPr>
+              <w:pStyle w:val="Paragraphedeliste"/>
+              <w:ind w:left="0"/>
+              <w:rPr>
+                <w:sz w:val="18"/>
+                <w:szCs w:val="18"/>
+              </w:rPr>
+            </w:pPr>
+            <w:r>
+              <w:rPr>
+                <w:sz w:val="18"/>
+                <w:szCs w:val="18"/>
+              </w:rPr>
+              <w:t>Exploration de différents projets</w:t>
+            </w:r>
+          </w:p>
+        </w:tc>
+        <w:tc>
+          <w:tcPr>
+            <w:tcW w:w="1241" w:type="dxa"/>
+          </w:tcPr>
+          <w:p>
+            <w:pPr>
+              <w:pStyle w:val="Paragraphedeliste"/>
+              <w:ind w:left="0"/>
+              <w:rPr>
+                <w:sz w:val="18"/>
+                <w:szCs w:val="18"/>
+              </w:rPr>
+            </w:pPr>
+            <w:r>
+              <w:rPr>
+                <w:sz w:val="18"/>
+                <w:szCs w:val="18"/>
+              </w:rPr>
+              <w:t>Cours</w:t>
+            </w:r>
+          </w:p>
+        </w:tc>
+        <w:tc>
+          <w:tcPr>
+            <w:tcW w:w="1304" w:type="dxa"/>
+          </w:tcPr>
+          <w:p>
+            <w:pPr>
+              <w:pStyle w:val="Paragraphedeliste"/>
+              <w:ind w:left="0"/>
+              <w:rPr>
+                <w:sz w:val="18"/>
+                <w:szCs w:val="18"/>
+              </w:rPr>
+            </w:pPr>
+            <w:r>
+              <w:rPr>
+                <w:sz w:val="18"/>
+                <w:szCs w:val="18"/>
+              </w:rPr>
+              <w:t>Paragraphe de présentation/ Création de mon compte GitHub/ pusher mes livrables</w:t>
+            </w:r>
+          </w:p>
+        </w:tc>
+        <w:tc>
+          <w:tcPr>
+            <w:tcW w:w="1222" w:type="dxa"/>
+          </w:tcPr>
+          <w:p>
+            <w:pPr>
+              <w:pStyle w:val="Paragraphedeliste"/>
+              <w:ind w:left="0"/>
+              <w:rPr>
+                <w:sz w:val="18"/>
+                <w:szCs w:val="18"/>
+              </w:rPr>
+            </w:pPr>
+            <w:r>
+              <w:rPr>
+                <w:sz w:val="18"/>
+                <w:szCs w:val="18"/>
+              </w:rPr>
+              <w:t>Cour-1 / Détailler mon planning de la semaine (Projet 1)</w:t>
+            </w:r>
+          </w:p>
+          <w:p>
+            <w:pPr>
+              <w:pStyle w:val="Paragraphedeliste"/>
+              <w:ind w:left="0"/>
+              <w:rPr>
+                <w:sz w:val="18"/>
+                <w:szCs w:val="18"/>
+              </w:rPr>
+            </w:pPr>
+          </w:p>
+        </w:tc>
+        <w:tc>
+          <w:tcPr>
+            <w:tcW w:w="1377" w:type="dxa"/>
+            <w:vMerge/>
+          </w:tcPr>
+          <w:p>
+            <w:pPr>
+              <w:pStyle w:val="Paragraphedeliste"/>
+              <w:ind w:left="0"/>
+              <w:rPr>
+                <w:sz w:val="18"/>
+                <w:szCs w:val="18"/>
+              </w:rPr>
+            </w:pPr>
+          </w:p>
+        </w:tc>
+        <w:tc>
+          <w:tcPr>
+            <w:tcW w:w="985" w:type="dxa"/>
+            <w:vMerge/>
+          </w:tcPr>
+          <w:p>
+            <w:pPr>
+              <w:pStyle w:val="Paragraphedeliste"/>
+              <w:ind w:left="0"/>
+              <w:rPr>
+                <w:sz w:val="18"/>
+                <w:szCs w:val="18"/>
+              </w:rPr>
+            </w:pPr>
+          </w:p>
+        </w:tc>
+        <w:tc>
+          <w:tcPr>
+            <w:tcW w:w="1434" w:type="dxa"/>
+          </w:tcPr>
+          <w:p>
+            <w:pPr>
+              <w:pStyle w:val="Paragraphedeliste"/>
+              <w:ind w:left="0"/>
+              <w:rPr>
+                <w:sz w:val="18"/>
+                <w:szCs w:val="18"/>
+              </w:rPr>
+            </w:pPr>
+            <w:r>
+              <w:rPr>
+                <w:sz w:val="18"/>
+                <w:szCs w:val="18"/>
+              </w:rPr>
+              <w:t>Explorer quelques ressources externe (</w:t>
+            </w:r>
+            <w:proofErr w:type="spellStart"/>
+            <w:r>
+              <w:rPr>
+                <w:sz w:val="18"/>
+                <w:szCs w:val="18"/>
+              </w:rPr>
+              <w:t>Numpy</w:t>
+            </w:r>
+            <w:proofErr w:type="spellEnd"/>
+            <w:r>
+              <w:rPr>
+                <w:sz w:val="18"/>
+                <w:szCs w:val="18"/>
+              </w:rPr>
+              <w:t>)</w:t>
+            </w:r>
+          </w:p>
+        </w:tc>
+        <w:tc>
+          <w:tcPr>
+            <w:tcW w:w="1125" w:type="dxa"/>
+          </w:tcPr>
+          <w:p>
+            <w:pPr>
+              <w:pStyle w:val="Paragraphedeliste"/>
+              <w:ind w:left="0"/>
+              <w:rPr>
+                <w:sz w:val="18"/>
+                <w:szCs w:val="18"/>
+              </w:rPr>
+            </w:pPr>
+            <w:r>
+              <w:rPr>
+                <w:sz w:val="18"/>
+                <w:szCs w:val="18"/>
+              </w:rPr>
+              <w:t xml:space="preserve">Importer la </w:t>
+            </w:r>
+            <w:proofErr w:type="spellStart"/>
+            <w:r>
+              <w:rPr>
+                <w:sz w:val="18"/>
+                <w:szCs w:val="18"/>
+              </w:rPr>
+              <w:t>dataset</w:t>
+            </w:r>
+            <w:proofErr w:type="spellEnd"/>
+            <w:r>
+              <w:rPr>
+                <w:sz w:val="18"/>
+                <w:szCs w:val="18"/>
+              </w:rPr>
+              <w:t xml:space="preserve"> du projet 2/ </w:t>
+            </w:r>
+            <w:r>
+              <w:rPr>
+                <w:sz w:val="18"/>
+                <w:szCs w:val="18"/>
+              </w:rPr>
+              <w:t xml:space="preserve">poster une publication sur </w:t>
+            </w:r>
+            <w:proofErr w:type="spellStart"/>
+            <w:r>
+              <w:rPr>
+                <w:sz w:val="18"/>
+                <w:szCs w:val="18"/>
+              </w:rPr>
+              <w:t>workplace</w:t>
+            </w:r>
+            <w:proofErr w:type="spellEnd"/>
+          </w:p>
+        </w:tc>
+        <w:tc>
+          <w:tcPr>
+            <w:tcW w:w="1146" w:type="dxa"/>
+          </w:tcPr>
+          <w:p>
+            <w:pPr>
+              <w:pStyle w:val="Paragraphedeliste"/>
+              <w:ind w:left="0"/>
+              <w:rPr>
+                <w:sz w:val="18"/>
+                <w:szCs w:val="18"/>
+              </w:rPr>
+            </w:pPr>
+            <w:r>
+              <w:rPr>
+                <w:sz w:val="18"/>
+                <w:szCs w:val="18"/>
+              </w:rPr>
+              <w:t>Préparer ma soutenance et ma deuxième session de Mentorat</w:t>
+            </w:r>
+          </w:p>
+        </w:tc>
+      </w:tr>
+    </w:tbl>
+    <w:p>
+      <w:pPr>
+        <w:pStyle w:val="Paragraphedeliste"/>
+        <w:rPr>
+          <w:sz w:val="24"/>
+          <w:szCs w:val="24"/>
+        </w:rPr>
+      </w:pPr>
+    </w:p>
     <w:sectPr>
-      <w:pgSz w:w="11906" w:h="16838"/>
+      <w:pgSz w:w="16838" w:h="11906" w:orient="landscape"/>
       <w:pgMar w:top="1418" w:right="1418" w:bottom="1418" w:left="1418" w:header="709" w:footer="709" w:gutter="0"/>
       <w:cols w:space="708"/>
       <w:docGrid w:linePitch="360"/>
@@ -297,7 +1800,7 @@
   <w:abstractNum w:abstractNumId="1" w15:restartNumberingAfterBreak="0">
     <w:nsid w:val="6C81665B"/>
     <w:multiLevelType w:val="hybridMultilevel"/>
-    <w:tmpl w:val="B1D4A4AA"/>
+    <w:tmpl w:val="B1C435F8"/>
     <w:lvl w:ilvl="0" w:tplc="040C0001">
       <w:start w:val="1"/>
       <w:numFmt w:val="bullet"/>
@@ -853,6 +2356,25 @@
       <w:contextualSpacing/>
     </w:pPr>
   </w:style>
+  <w:style w:type="table" w:styleId="Grilledutableau">
+    <w:name w:val="Table Grid"/>
+    <w:basedOn w:val="TableauNormal"/>
+    <w:uiPriority w:val="39"/>
+    <w:rsid w:val="00D205DE"/>
+    <w:pPr>
+      <w:spacing w:after="0" w:line="240" w:lineRule="auto"/>
+    </w:pPr>
+    <w:tblPr>
+      <w:tblBorders>
+        <w:top w:val="single" w:sz="4" w:space="0" w:color="auto"/>
+        <w:left w:val="single" w:sz="4" w:space="0" w:color="auto"/>
+        <w:bottom w:val="single" w:sz="4" w:space="0" w:color="auto"/>
+        <w:right w:val="single" w:sz="4" w:space="0" w:color="auto"/>
+        <w:insideH w:val="single" w:sz="4" w:space="0" w:color="auto"/>
+        <w:insideV w:val="single" w:sz="4" w:space="0" w:color="auto"/>
+      </w:tblBorders>
+    </w:tblPr>
+  </w:style>
 </w:styles>
 </file>
 

</xml_diff>

<commit_message>
Ajout du planning de la semaine
</commit_message>
<xml_diff>
--- a/P1_01_Planning.docx
+++ b/P1_01_Planning.docx
@@ -109,7 +109,25 @@
           <w:sz w:val="24"/>
           <w:szCs w:val="24"/>
         </w:rPr>
-        <w:t>Les dates prévisionnelles de soutenances</w:t>
+        <w:t>Les dates prévisionnelle</w:t>
+      </w:r>
+      <w:r>
+        <w:rPr>
+          <w:b/>
+          <w:bCs/>
+          <w:sz w:val="24"/>
+          <w:szCs w:val="24"/>
+        </w:rPr>
+        <w:t>s</w:t>
+      </w:r>
+      <w:r>
+        <w:rPr>
+          <w:b/>
+          <w:bCs/>
+          <w:sz w:val="24"/>
+          <w:szCs w:val="24"/>
+        </w:rPr>
+        <w:t xml:space="preserve"> de soutenances</w:t>
       </w:r>
       <w:r>
         <w:rPr>
@@ -990,17 +1008,8 @@
                 <w:sz w:val="18"/>
                 <w:szCs w:val="18"/>
               </w:rPr>
-              <w:t xml:space="preserve">Cours-2/ la librairie </w:t>
-            </w:r>
-            <w:proofErr w:type="spellStart"/>
-            <w:r>
-              <w:rPr>
-                <w:sz w:val="18"/>
-                <w:szCs w:val="18"/>
-              </w:rPr>
-              <w:t>Matplotlib</w:t>
-            </w:r>
-            <w:proofErr w:type="spellEnd"/>
+              <w:t>Cours-2/ la librairie Matplotlib</w:t>
+            </w:r>
           </w:p>
         </w:tc>
         <w:tc>
@@ -1133,17 +1142,30 @@
                 <w:sz w:val="18"/>
                 <w:szCs w:val="18"/>
               </w:rPr>
-              <w:t xml:space="preserve">Découverte de la plateforme </w:t>
-            </w:r>
-            <w:proofErr w:type="spellStart"/>
-            <w:r>
-              <w:rPr>
-                <w:sz w:val="18"/>
-                <w:szCs w:val="18"/>
-              </w:rPr>
-              <w:t>OpenClassrooms</w:t>
-            </w:r>
-            <w:proofErr w:type="spellEnd"/>
+              <w:t xml:space="preserve">Découverte de la plateforme OpenClassrooms </w:t>
+            </w:r>
+          </w:p>
+        </w:tc>
+        <w:tc>
+          <w:tcPr>
+            <w:tcW w:w="1241" w:type="dxa"/>
+          </w:tcPr>
+          <w:p>
+            <w:pPr>
+              <w:pStyle w:val="Paragraphedeliste"/>
+              <w:ind w:left="0"/>
+              <w:rPr>
+                <w:sz w:val="18"/>
+                <w:szCs w:val="18"/>
+              </w:rPr>
+            </w:pPr>
+            <w:r>
+              <w:rPr>
+                <w:sz w:val="18"/>
+                <w:szCs w:val="18"/>
+              </w:rPr>
+              <w:t>Cours / poster</w:t>
+            </w:r>
             <w:r>
               <w:rPr>
                 <w:sz w:val="18"/>
@@ -1151,51 +1173,13 @@
               </w:rPr>
               <w:t xml:space="preserve"> </w:t>
             </w:r>
-          </w:p>
-        </w:tc>
-        <w:tc>
-          <w:tcPr>
-            <w:tcW w:w="1241" w:type="dxa"/>
-          </w:tcPr>
-          <w:p>
-            <w:pPr>
-              <w:pStyle w:val="Paragraphedeliste"/>
-              <w:ind w:left="0"/>
-              <w:rPr>
-                <w:sz w:val="18"/>
-                <w:szCs w:val="18"/>
-              </w:rPr>
-            </w:pPr>
-            <w:r>
-              <w:rPr>
-                <w:sz w:val="18"/>
-                <w:szCs w:val="18"/>
-              </w:rPr>
-              <w:t>Cours / poster</w:t>
-            </w:r>
-            <w:r>
-              <w:rPr>
-                <w:sz w:val="18"/>
-                <w:szCs w:val="18"/>
-              </w:rPr>
-              <w:t xml:space="preserve"> </w:t>
-            </w:r>
-            <w:r>
-              <w:rPr>
-                <w:sz w:val="18"/>
-                <w:szCs w:val="18"/>
-              </w:rPr>
-              <w:t xml:space="preserve">une publication sur </w:t>
-            </w:r>
-            <w:proofErr w:type="spellStart"/>
-            <w:r>
-              <w:rPr>
-                <w:sz w:val="18"/>
-                <w:szCs w:val="18"/>
-              </w:rPr>
-              <w:t>workplace</w:t>
-            </w:r>
-            <w:proofErr w:type="spellEnd"/>
+            <w:r>
+              <w:rPr>
+                <w:sz w:val="18"/>
+                <w:szCs w:val="18"/>
+              </w:rPr>
+              <w:t>une publication sur workplace</w:t>
+            </w:r>
           </w:p>
         </w:tc>
         <w:tc>
@@ -1309,17 +1293,8 @@
                 <w:sz w:val="18"/>
                 <w:szCs w:val="18"/>
               </w:rPr>
-              <w:t xml:space="preserve">Cour-2/ Initiation à </w:t>
-            </w:r>
-            <w:proofErr w:type="spellStart"/>
-            <w:r>
-              <w:rPr>
-                <w:sz w:val="18"/>
-                <w:szCs w:val="18"/>
-              </w:rPr>
-              <w:t>Numpy</w:t>
-            </w:r>
-            <w:proofErr w:type="spellEnd"/>
+              <w:t>Cour-2/ Initiation à Numpy</w:t>
+            </w:r>
           </w:p>
         </w:tc>
         <w:tc>
@@ -1354,17 +1329,8 @@
                 <w:sz w:val="18"/>
                 <w:szCs w:val="18"/>
               </w:rPr>
-              <w:t xml:space="preserve"> de </w:t>
-            </w:r>
-            <w:proofErr w:type="spellStart"/>
-            <w:r>
-              <w:rPr>
-                <w:sz w:val="18"/>
-                <w:szCs w:val="18"/>
-              </w:rPr>
-              <w:t>Matplotlib</w:t>
-            </w:r>
-            <w:proofErr w:type="spellEnd"/>
+              <w:t xml:space="preserve"> de Matplotlib</w:t>
+            </w:r>
           </w:p>
         </w:tc>
         <w:tc>
@@ -1589,23 +1555,7 @@
                 <w:sz w:val="18"/>
                 <w:szCs w:val="18"/>
               </w:rPr>
-              <w:t>Explorer quelques ressources externe (</w:t>
-            </w:r>
-            <w:proofErr w:type="spellStart"/>
-            <w:r>
-              <w:rPr>
-                <w:sz w:val="18"/>
-                <w:szCs w:val="18"/>
-              </w:rPr>
-              <w:t>Numpy</w:t>
-            </w:r>
-            <w:proofErr w:type="spellEnd"/>
-            <w:r>
-              <w:rPr>
-                <w:sz w:val="18"/>
-                <w:szCs w:val="18"/>
-              </w:rPr>
-              <w:t>)</w:t>
+              <w:t>Explorer quelques ressources externe (Numpy)</w:t>
             </w:r>
           </w:p>
         </w:tc>
@@ -1627,40 +1577,15 @@
                 <w:sz w:val="18"/>
                 <w:szCs w:val="18"/>
               </w:rPr>
-              <w:t xml:space="preserve">Importer la </w:t>
-            </w:r>
-            <w:proofErr w:type="spellStart"/>
-            <w:r>
-              <w:rPr>
-                <w:sz w:val="18"/>
-                <w:szCs w:val="18"/>
-              </w:rPr>
-              <w:t>dataset</w:t>
-            </w:r>
-            <w:proofErr w:type="spellEnd"/>
-            <w:r>
-              <w:rPr>
-                <w:sz w:val="18"/>
-                <w:szCs w:val="18"/>
-              </w:rPr>
-              <w:t xml:space="preserve"> du projet 2/ </w:t>
-            </w:r>
-            <w:r>
-              <w:rPr>
-                <w:sz w:val="18"/>
-                <w:szCs w:val="18"/>
-              </w:rPr>
-              <w:t xml:space="preserve">poster une publication sur </w:t>
-            </w:r>
-            <w:proofErr w:type="spellStart"/>
-            <w:r>
-              <w:rPr>
-                <w:sz w:val="18"/>
-                <w:szCs w:val="18"/>
-              </w:rPr>
-              <w:t>workplace</w:t>
-            </w:r>
-            <w:proofErr w:type="spellEnd"/>
+              <w:t>Importer la dataset</w:t>
+            </w:r>
+            <w:r>
+              <w:rPr>
+                <w:sz w:val="18"/>
+                <w:szCs w:val="18"/>
+              </w:rPr>
+              <w:t xml:space="preserve"> du projet 2/ poster une publication sur workplace</w:t>
+            </w:r>
           </w:p>
         </w:tc>
         <w:tc>

</xml_diff>